<commit_message>
Charisma Aulya [17050623014], Tony Baskoro [17050623016], Alma Fridyana [17050623027]
</commit_message>
<xml_diff>
--- a/LAPORAN UJIAN SUB SUMATIF GENAP.docx
+++ b/LAPORAN UJIAN SUB SUMATIF GENAP.docx
@@ -1,6 +1,6 @@
 
 <file path=word/document.xml><?xml version="1.0" encoding="utf-8"?>
-<w:document xmlns:wpc="http://schemas.microsoft.com/office/word/2010/wordprocessingCanvas" xmlns:mc="http://schemas.openxmlformats.org/markup-compatibility/2006" xmlns:o="urn:schemas-microsoft-com:office:office" xmlns:r="http://schemas.openxmlformats.org/officeDocument/2006/relationships" xmlns:m="http://schemas.openxmlformats.org/officeDocument/2006/math" xmlns:v="urn:schemas-microsoft-com:vml" xmlns:wp14="http://schemas.microsoft.com/office/word/2010/wordprocessingDrawing" xmlns:wp="http://schemas.openxmlformats.org/drawingml/2006/wordprocessingDrawing" xmlns:w10="urn:schemas-microsoft-com:office:word" xmlns:w="http://schemas.openxmlformats.org/wordprocessingml/2006/main" xmlns:w14="http://schemas.microsoft.com/office/word/2010/wordml" xmlns:wpg="http://schemas.microsoft.com/office/word/2010/wordprocessingGroup" xmlns:wpi="http://schemas.microsoft.com/office/word/2010/wordprocessingInk" xmlns:wne="http://schemas.microsoft.com/office/word/2006/wordml" xmlns:wps="http://schemas.microsoft.com/office/word/2010/wordprocessingShape" mc:Ignorable="w14 wp14">
+<w:document xmlns:wpc="http://schemas.microsoft.com/office/word/2010/wordprocessingCanvas" xmlns:mc="http://schemas.openxmlformats.org/markup-compatibility/2006" xmlns:o="urn:schemas-microsoft-com:office:office" xmlns:r="http://schemas.openxmlformats.org/officeDocument/2006/relationships" xmlns:m="http://schemas.openxmlformats.org/officeDocument/2006/math" xmlns:v="urn:schemas-microsoft-com:vml" xmlns:wp14="http://schemas.microsoft.com/office/word/2010/wordprocessingDrawing" xmlns:wp="http://schemas.openxmlformats.org/drawingml/2006/wordprocessingDrawing" xmlns:w10="urn:schemas-microsoft-com:office:word" xmlns:w="http://schemas.openxmlformats.org/wordprocessingml/2006/main" xmlns:w14="http://schemas.microsoft.com/office/word/2010/wordml" xmlns:w15="http://schemas.microsoft.com/office/word/2012/wordml" xmlns:wpg="http://schemas.microsoft.com/office/word/2010/wordprocessingGroup" xmlns:wpi="http://schemas.microsoft.com/office/word/2010/wordprocessingInk" xmlns:wne="http://schemas.microsoft.com/office/word/2006/wordml" xmlns:wps="http://schemas.microsoft.com/office/word/2010/wordprocessingShape" mc:Ignorable="w14 w15 wp14">
   <w:body>
     <w:p>
       <w:pPr>
@@ -56,7 +56,6 @@
         <w:rPr>
           <w:b/>
           <w:noProof/>
-          <w:lang w:val="id-ID" w:eastAsia="id-ID"/>
         </w:rPr>
         <w:drawing>
           <wp:inline distT="0" distB="0" distL="0" distR="0">
@@ -74,7 +73,7 @@
                     <pic:cNvPicPr/>
                   </pic:nvPicPr>
                   <pic:blipFill>
-                    <a:blip r:embed="rId6" cstate="print">
+                    <a:blip r:embed="rId5" cstate="print">
                       <a:extLst>
                         <a:ext uri="{28A0092B-C50C-407E-A947-70E740481C1C}">
                           <a14:useLocalDpi xmlns:a14="http://schemas.microsoft.com/office/drawing/2010/main" val="0"/>
@@ -154,41 +153,15 @@
       <w:r>
         <w:rPr>
           <w:b/>
-          <w:lang w:val="id-ID"/>
-        </w:rPr>
-        <w:t xml:space="preserve">ROIS SHOLEHAN </w:t>
+        </w:rPr>
+        <w:t>CHARISMA AULYA</w:t>
       </w:r>
       <w:r>
         <w:rPr>
           <w:b/>
         </w:rPr>
         <w:tab/>
-      </w:r>
-      <w:r>
-        <w:rPr>
-          <w:b/>
-          <w:lang w:val="id-ID"/>
-        </w:rPr>
-        <w:tab/>
-      </w:r>
-      <w:r>
-        <w:rPr>
-          <w:b/>
-        </w:rPr>
-        <w:t>(170506230</w:t>
-      </w:r>
-      <w:r>
-        <w:rPr>
-          <w:b/>
-          <w:lang w:val="id-ID"/>
-        </w:rPr>
-        <w:t>08</w:t>
-      </w:r>
-      <w:r>
-        <w:rPr>
-          <w:b/>
-        </w:rPr>
-        <w:t>)</w:t>
+        <w:t>(17050623014)</w:t>
       </w:r>
     </w:p>
     <w:p>
@@ -206,41 +179,15 @@
       <w:r>
         <w:rPr>
           <w:b/>
-          <w:lang w:val="id-ID"/>
-        </w:rPr>
-        <w:t>WIDYATNA DAHNIAH</w:t>
+        </w:rPr>
+        <w:t>TONY BASKORO</w:t>
       </w:r>
       <w:r>
         <w:rPr>
           <w:b/>
         </w:rPr>
         <w:tab/>
-      </w:r>
-      <w:r>
-        <w:rPr>
-          <w:b/>
-          <w:lang w:val="id-ID"/>
-        </w:rPr>
-        <w:tab/>
-      </w:r>
-      <w:r>
-        <w:rPr>
-          <w:b/>
-        </w:rPr>
-        <w:t>(170506230</w:t>
-      </w:r>
-      <w:r>
-        <w:rPr>
-          <w:b/>
-          <w:lang w:val="id-ID"/>
-        </w:rPr>
-        <w:t>25</w:t>
-      </w:r>
-      <w:r>
-        <w:rPr>
-          <w:b/>
-        </w:rPr>
-        <w:t>)</w:t>
+        <w:t>(17050623016)</w:t>
       </w:r>
     </w:p>
     <w:p>
@@ -258,36 +205,37 @@
       <w:r>
         <w:rPr>
           <w:b/>
-          <w:lang w:val="id-ID"/>
-        </w:rPr>
-        <w:t>WINASIS MAHENDRA P</w:t>
+        </w:rPr>
+        <w:t>ALMA FRIDYANA</w:t>
       </w:r>
       <w:r>
         <w:rPr>
           <w:b/>
-          <w:lang w:val="id-ID"/>
         </w:rPr>
         <w:tab/>
-      </w:r>
-      <w:r>
+        <w:t>(17050623027)</w:t>
+      </w:r>
+    </w:p>
+    <w:p>
+      <w:pPr>
+        <w:jc w:val="center"/>
         <w:rPr>
           <w:b/>
         </w:rPr>
-        <w:tab/>
-        <w:t>(1705062302</w:t>
-      </w:r>
-      <w:r>
+      </w:pPr>
+    </w:p>
+    <w:p>
+      <w:pPr>
+        <w:jc w:val="center"/>
         <w:rPr>
           <w:b/>
-          <w:lang w:val="id-ID"/>
-        </w:rPr>
-        <w:t>8</w:t>
-      </w:r>
+        </w:rPr>
+      </w:pPr>
       <w:r>
         <w:rPr>
           <w:b/>
         </w:rPr>
-        <w:t>)</w:t>
+        <w:t>UNIVERSITAS NEGERI SURABAYA</w:t>
       </w:r>
     </w:p>
     <w:p>
@@ -297,6 +245,12 @@
           <w:b/>
         </w:rPr>
       </w:pPr>
+      <w:r>
+        <w:rPr>
+          <w:b/>
+        </w:rPr>
+        <w:t>JURUSAN TEKNIK INFORMATIKA</w:t>
+      </w:r>
     </w:p>
     <w:p>
       <w:pPr>
@@ -309,7 +263,7 @@
         <w:rPr>
           <w:b/>
         </w:rPr>
-        <w:t>UNIVERSITAS NEGERI SURABAYA</w:t>
+        <w:t>PRODI D3 MANAJEMEN INFORMATIKA</w:t>
       </w:r>
     </w:p>
     <w:p>
@@ -323,7 +277,7 @@
         <w:rPr>
           <w:b/>
         </w:rPr>
-        <w:t>JURUSAN TEKNIK INFORMATIKA</w:t>
+        <w:t>2018/2019</w:t>
       </w:r>
     </w:p>
     <w:p>
@@ -333,12 +287,14 @@
           <w:b/>
         </w:rPr>
       </w:pPr>
-      <w:r>
+    </w:p>
+    <w:p>
+      <w:pPr>
+        <w:jc w:val="center"/>
         <w:rPr>
           <w:b/>
         </w:rPr>
-        <w:t>PRODI D3 MANAJEMEN INFORMATIKA</w:t>
-      </w:r>
+      </w:pPr>
     </w:p>
     <w:p>
       <w:pPr>
@@ -347,47 +303,21 @@
           <w:b/>
         </w:rPr>
       </w:pPr>
-      <w:r>
+    </w:p>
+    <w:p>
+      <w:pPr>
+        <w:jc w:val="center"/>
         <w:rPr>
           <w:b/>
-        </w:rPr>
-        <w:t>2018/2019</w:t>
-      </w:r>
-    </w:p>
-    <w:p>
-      <w:pPr>
-        <w:jc w:val="center"/>
+          <w:sz w:val="32"/>
+          <w:szCs w:val="32"/>
+        </w:rPr>
+      </w:pPr>
+      <w:r>
         <w:rPr>
           <w:b/>
-        </w:rPr>
-      </w:pPr>
-    </w:p>
-    <w:p>
-      <w:pPr>
-        <w:jc w:val="center"/>
-        <w:rPr>
-          <w:b/>
-        </w:rPr>
-      </w:pPr>
-    </w:p>
-    <w:p>
-      <w:pPr>
-        <w:jc w:val="center"/>
-        <w:rPr>
-          <w:b/>
-        </w:rPr>
-      </w:pPr>
-    </w:p>
-    <w:p>
-      <w:pPr>
-        <w:jc w:val="center"/>
-        <w:rPr>
-          <w:b/>
-        </w:rPr>
-      </w:pPr>
-      <w:r>
-        <w:rPr>
-          <w:b/>
+          <w:sz w:val="32"/>
+          <w:szCs w:val="32"/>
         </w:rPr>
         <w:lastRenderedPageBreak/>
         <w:t>TOPOLOGI</w:t>
@@ -398,20 +328,34 @@
         <w:jc w:val="center"/>
         <w:rPr>
           <w:b/>
-          <w:lang w:val="id-ID"/>
+        </w:rPr>
+      </w:pPr>
+    </w:p>
+    <w:p>
+      <w:pPr>
+        <w:jc w:val="center"/>
+        <w:rPr>
+          <w:b/>
+        </w:rPr>
+      </w:pPr>
+    </w:p>
+    <w:p>
+      <w:pPr>
+        <w:jc w:val="center"/>
+        <w:rPr>
+          <w:b/>
         </w:rPr>
       </w:pPr>
       <w:r>
         <w:rPr>
           <w:b/>
           <w:noProof/>
-          <w:lang w:val="id-ID" w:eastAsia="id-ID"/>
         </w:rPr>
         <w:drawing>
           <wp:inline distT="0" distB="0" distL="0" distR="0">
-            <wp:extent cx="6214442" cy="2733675"/>
-            <wp:effectExtent l="0" t="0" r="0" b="0"/>
-            <wp:docPr id="2" name="Picture 2" descr="C:\Users\Windows\Downloads\Topologi.jpg"/>
+            <wp:extent cx="6091379" cy="3219450"/>
+            <wp:effectExtent l="0" t="0" r="5080" b="0"/>
+            <wp:docPr id="5" name="Picture 5"/>
             <wp:cNvGraphicFramePr>
               <a:graphicFrameLocks xmlns:a="http://schemas.openxmlformats.org/drawingml/2006/main" noChangeAspect="1"/>
             </wp:cNvGraphicFramePr>
@@ -419,36 +363,29 @@
               <a:graphicData uri="http://schemas.openxmlformats.org/drawingml/2006/picture">
                 <pic:pic xmlns:pic="http://schemas.openxmlformats.org/drawingml/2006/picture">
                   <pic:nvPicPr>
-                    <pic:cNvPr id="0" name="Picture 44" descr="C:\Users\Windows\Downloads\Topologi.jpg"/>
-                    <pic:cNvPicPr>
-                      <a:picLocks noChangeAspect="1" noChangeArrowheads="1"/>
-                    </pic:cNvPicPr>
+                    <pic:cNvPr id="5" name="uasjarkom.jpg"/>
+                    <pic:cNvPicPr/>
                   </pic:nvPicPr>
                   <pic:blipFill>
-                    <a:blip r:embed="rId7">
+                    <a:blip r:embed="rId6">
                       <a:extLst>
                         <a:ext uri="{28A0092B-C50C-407E-A947-70E740481C1C}">
                           <a14:useLocalDpi xmlns:a14="http://schemas.microsoft.com/office/drawing/2010/main" val="0"/>
                         </a:ext>
                       </a:extLst>
                     </a:blip>
-                    <a:srcRect/>
                     <a:stretch>
                       <a:fillRect/>
                     </a:stretch>
                   </pic:blipFill>
-                  <pic:spPr bwMode="auto">
+                  <pic:spPr>
                     <a:xfrm>
                       <a:off x="0" y="0"/>
-                      <a:ext cx="6225595" cy="2738581"/>
+                      <a:ext cx="6098623" cy="3223278"/>
                     </a:xfrm>
                     <a:prstGeom prst="rect">
                       <a:avLst/>
                     </a:prstGeom>
-                    <a:noFill/>
-                    <a:ln>
-                      <a:noFill/>
-                    </a:ln>
                   </pic:spPr>
                 </pic:pic>
               </a:graphicData>
@@ -461,177 +398,14 @@
       <w:pPr>
         <w:rPr>
           <w:b/>
-          <w:lang w:val="id-ID"/>
-        </w:rPr>
-      </w:pPr>
-    </w:p>
-    <w:p>
-      <w:pPr>
+        </w:rPr>
+      </w:pPr>
+      <w:r>
         <w:rPr>
           <w:b/>
-          <w:lang w:val="id-ID"/>
-        </w:rPr>
-      </w:pPr>
-    </w:p>
-    <w:p>
-      <w:pPr>
-        <w:rPr>
-          <w:b/>
-          <w:lang w:val="id-ID"/>
-        </w:rPr>
-      </w:pPr>
-    </w:p>
-    <w:p>
-      <w:pPr>
-        <w:rPr>
-          <w:b/>
-          <w:lang w:val="id-ID"/>
-        </w:rPr>
-      </w:pPr>
-    </w:p>
-    <w:p>
-      <w:pPr>
-        <w:rPr>
-          <w:b/>
-          <w:lang w:val="id-ID"/>
-        </w:rPr>
-      </w:pPr>
-    </w:p>
-    <w:p>
-      <w:pPr>
-        <w:rPr>
-          <w:b/>
-          <w:lang w:val="id-ID"/>
-        </w:rPr>
-      </w:pPr>
-    </w:p>
-    <w:p>
-      <w:pPr>
-        <w:rPr>
-          <w:b/>
-          <w:lang w:val="id-ID"/>
-        </w:rPr>
-      </w:pPr>
-    </w:p>
-    <w:p>
-      <w:pPr>
-        <w:rPr>
-          <w:b/>
-          <w:lang w:val="id-ID"/>
-        </w:rPr>
-      </w:pPr>
-    </w:p>
-    <w:p>
-      <w:pPr>
-        <w:rPr>
-          <w:b/>
-          <w:lang w:val="id-ID"/>
-        </w:rPr>
-      </w:pPr>
-    </w:p>
-    <w:p>
-      <w:pPr>
-        <w:rPr>
-          <w:b/>
-          <w:lang w:val="id-ID"/>
-        </w:rPr>
-      </w:pPr>
-    </w:p>
-    <w:p>
-      <w:pPr>
-        <w:rPr>
-          <w:b/>
-          <w:lang w:val="id-ID"/>
-        </w:rPr>
-      </w:pPr>
-    </w:p>
-    <w:p>
-      <w:pPr>
-        <w:rPr>
-          <w:b/>
-          <w:lang w:val="id-ID"/>
-        </w:rPr>
-      </w:pPr>
-    </w:p>
-    <w:p>
-      <w:pPr>
-        <w:rPr>
-          <w:b/>
-          <w:lang w:val="id-ID"/>
-        </w:rPr>
-      </w:pPr>
-    </w:p>
-    <w:p>
-      <w:pPr>
-        <w:rPr>
-          <w:b/>
-          <w:lang w:val="id-ID"/>
-        </w:rPr>
-      </w:pPr>
-    </w:p>
-    <w:p>
-      <w:pPr>
-        <w:rPr>
-          <w:b/>
-          <w:lang w:val="id-ID"/>
-        </w:rPr>
-      </w:pPr>
-    </w:p>
-    <w:p>
-      <w:pPr>
-        <w:rPr>
-          <w:b/>
-          <w:lang w:val="id-ID"/>
-        </w:rPr>
-      </w:pPr>
-    </w:p>
-    <w:p>
-      <w:pPr>
-        <w:rPr>
-          <w:b/>
-          <w:lang w:val="id-ID"/>
-        </w:rPr>
-      </w:pPr>
-    </w:p>
-    <w:p>
-      <w:pPr>
-        <w:rPr>
-          <w:b/>
-          <w:lang w:val="id-ID"/>
-        </w:rPr>
-      </w:pPr>
-    </w:p>
-    <w:p>
-      <w:pPr>
-        <w:rPr>
-          <w:b/>
-          <w:lang w:val="id-ID"/>
-        </w:rPr>
-      </w:pPr>
-    </w:p>
-    <w:p>
-      <w:pPr>
-        <w:rPr>
-          <w:b/>
-          <w:lang w:val="id-ID"/>
-        </w:rPr>
-      </w:pPr>
-    </w:p>
-    <w:p>
-      <w:pPr>
-        <w:rPr>
-          <w:b/>
-          <w:lang w:val="id-ID"/>
-        </w:rPr>
-      </w:pPr>
-    </w:p>
-    <w:p>
-      <w:pPr>
-        <w:rPr>
-          <w:b/>
-          <w:lang w:val="id-ID"/>
-        </w:rPr>
-      </w:pPr>
+        </w:rPr>
+        <w:br w:type="page"/>
+      </w:r>
     </w:p>
     <w:p>
       <w:pPr>
@@ -651,6 +425,7 @@
           <w:sz w:val="26"/>
           <w:szCs w:val="26"/>
         </w:rPr>
+        <w:lastRenderedPageBreak/>
         <w:t>Mengatur</w:t>
       </w:r>
       <w:proofErr w:type="spellEnd"/>
@@ -754,32 +529,42 @@
       <w:r>
         <w:rPr>
           <w:noProof/>
-          <w:lang w:val="id-ID" w:eastAsia="id-ID"/>
-        </w:rPr>
-        <w:pict>
-          <v:shapetype id="_x0000_t75" coordsize="21600,21600" o:spt="75" o:preferrelative="t" path="m@4@5l@4@11@9@11@9@5xe" filled="f" stroked="f">
-            <v:stroke joinstyle="miter"/>
-            <v:formulas>
-              <v:f eqn="if lineDrawn pixelLineWidth 0"/>
-              <v:f eqn="sum @0 1 0"/>
-              <v:f eqn="sum 0 0 @1"/>
-              <v:f eqn="prod @2 1 2"/>
-              <v:f eqn="prod @3 21600 pixelWidth"/>
-              <v:f eqn="prod @3 21600 pixelHeight"/>
-              <v:f eqn="sum @0 0 1"/>
-              <v:f eqn="prod @6 1 2"/>
-              <v:f eqn="prod @7 21600 pixelWidth"/>
-              <v:f eqn="sum @8 21600 0"/>
-              <v:f eqn="prod @7 21600 pixelHeight"/>
-              <v:f eqn="sum @10 21600 0"/>
-            </v:formulas>
-            <v:path o:extrusionok="f" gradientshapeok="t" o:connecttype="rect"/>
-            <o:lock v:ext="edit" aspectratio="t"/>
-          </v:shapetype>
-          <v:shape id="_x0000_i1025" type="#_x0000_t75" style="width:468pt;height:55.5pt">
-            <v:imagedata r:id="rId8" o:title="s1"/>
-          </v:shape>
-        </w:pict>
+        </w:rPr>
+        <w:drawing>
+          <wp:inline distT="0" distB="0" distL="0" distR="0" wp14:anchorId="535CDC6F" wp14:editId="22FD1FED">
+            <wp:extent cx="5191125" cy="714375"/>
+            <wp:effectExtent l="0" t="0" r="9525" b="9525"/>
+            <wp:docPr id="3" name="Picture 3"/>
+            <wp:cNvGraphicFramePr>
+              <a:graphicFrameLocks xmlns:a="http://schemas.openxmlformats.org/drawingml/2006/main" noChangeAspect="1"/>
+            </wp:cNvGraphicFramePr>
+            <a:graphic xmlns:a="http://schemas.openxmlformats.org/drawingml/2006/main">
+              <a:graphicData uri="http://schemas.openxmlformats.org/drawingml/2006/picture">
+                <pic:pic xmlns:pic="http://schemas.openxmlformats.org/drawingml/2006/picture">
+                  <pic:nvPicPr>
+                    <pic:cNvPr id="1" name=""/>
+                    <pic:cNvPicPr/>
+                  </pic:nvPicPr>
+                  <pic:blipFill>
+                    <a:blip r:embed="rId7"/>
+                    <a:stretch>
+                      <a:fillRect/>
+                    </a:stretch>
+                  </pic:blipFill>
+                  <pic:spPr>
+                    <a:xfrm>
+                      <a:off x="0" y="0"/>
+                      <a:ext cx="5191125" cy="714375"/>
+                    </a:xfrm>
+                    <a:prstGeom prst="rect">
+                      <a:avLst/>
+                    </a:prstGeom>
+                  </pic:spPr>
+                </pic:pic>
+              </a:graphicData>
+            </a:graphic>
+          </wp:inline>
+        </w:drawing>
       </w:r>
     </w:p>
     <w:p>
@@ -826,13 +611,42 @@
       <w:r>
         <w:rPr>
           <w:noProof/>
-          <w:lang w:val="id-ID" w:eastAsia="id-ID"/>
-        </w:rPr>
-        <w:pict>
-          <v:shape id="_x0000_i1026" type="#_x0000_t75" style="width:467.25pt;height:51.75pt">
-            <v:imagedata r:id="rId9" o:title="r2"/>
-          </v:shape>
-        </w:pict>
+        </w:rPr>
+        <w:drawing>
+          <wp:inline distT="0" distB="0" distL="0" distR="0" wp14:anchorId="5CEED517" wp14:editId="121F3C8E">
+            <wp:extent cx="5200650" cy="704850"/>
+            <wp:effectExtent l="0" t="0" r="0" b="0"/>
+            <wp:docPr id="4" name="Picture 4"/>
+            <wp:cNvGraphicFramePr>
+              <a:graphicFrameLocks xmlns:a="http://schemas.openxmlformats.org/drawingml/2006/main" noChangeAspect="1"/>
+            </wp:cNvGraphicFramePr>
+            <a:graphic xmlns:a="http://schemas.openxmlformats.org/drawingml/2006/main">
+              <a:graphicData uri="http://schemas.openxmlformats.org/drawingml/2006/picture">
+                <pic:pic xmlns:pic="http://schemas.openxmlformats.org/drawingml/2006/picture">
+                  <pic:nvPicPr>
+                    <pic:cNvPr id="1" name=""/>
+                    <pic:cNvPicPr/>
+                  </pic:nvPicPr>
+                  <pic:blipFill>
+                    <a:blip r:embed="rId8"/>
+                    <a:stretch>
+                      <a:fillRect/>
+                    </a:stretch>
+                  </pic:blipFill>
+                  <pic:spPr>
+                    <a:xfrm>
+                      <a:off x="0" y="0"/>
+                      <a:ext cx="5200650" cy="704850"/>
+                    </a:xfrm>
+                    <a:prstGeom prst="rect">
+                      <a:avLst/>
+                    </a:prstGeom>
+                  </pic:spPr>
+                </pic:pic>
+              </a:graphicData>
+            </a:graphic>
+          </wp:inline>
+        </w:drawing>
       </w:r>
     </w:p>
     <w:p>
@@ -881,13 +695,42 @@
       <w:r>
         <w:rPr>
           <w:noProof/>
-          <w:lang w:val="id-ID" w:eastAsia="id-ID"/>
-        </w:rPr>
-        <w:pict>
-          <v:shape id="_x0000_i1027" type="#_x0000_t75" style="width:468pt;height:42pt">
-            <v:imagedata r:id="rId10" o:title="r3"/>
-          </v:shape>
-        </w:pict>
+        </w:rPr>
+        <w:drawing>
+          <wp:inline distT="0" distB="0" distL="0" distR="0" wp14:anchorId="250EB897" wp14:editId="742C6648">
+            <wp:extent cx="5219700" cy="666750"/>
+            <wp:effectExtent l="0" t="0" r="0" b="0"/>
+            <wp:docPr id="7" name="Picture 7"/>
+            <wp:cNvGraphicFramePr>
+              <a:graphicFrameLocks xmlns:a="http://schemas.openxmlformats.org/drawingml/2006/main" noChangeAspect="1"/>
+            </wp:cNvGraphicFramePr>
+            <a:graphic xmlns:a="http://schemas.openxmlformats.org/drawingml/2006/main">
+              <a:graphicData uri="http://schemas.openxmlformats.org/drawingml/2006/picture">
+                <pic:pic xmlns:pic="http://schemas.openxmlformats.org/drawingml/2006/picture">
+                  <pic:nvPicPr>
+                    <pic:cNvPr id="1" name=""/>
+                    <pic:cNvPicPr/>
+                  </pic:nvPicPr>
+                  <pic:blipFill>
+                    <a:blip r:embed="rId9"/>
+                    <a:stretch>
+                      <a:fillRect/>
+                    </a:stretch>
+                  </pic:blipFill>
+                  <pic:spPr>
+                    <a:xfrm>
+                      <a:off x="0" y="0"/>
+                      <a:ext cx="5219700" cy="666750"/>
+                    </a:xfrm>
+                    <a:prstGeom prst="rect">
+                      <a:avLst/>
+                    </a:prstGeom>
+                  </pic:spPr>
+                </pic:pic>
+              </a:graphicData>
+            </a:graphic>
+          </wp:inline>
+        </w:drawing>
       </w:r>
     </w:p>
     <w:p>
@@ -936,13 +779,42 @@
       <w:r>
         <w:rPr>
           <w:noProof/>
-          <w:lang w:val="id-ID" w:eastAsia="id-ID"/>
-        </w:rPr>
-        <w:pict>
-          <v:shape id="_x0000_i1028" type="#_x0000_t75" style="width:379.5pt;height:45pt">
-            <v:imagedata r:id="rId11" o:title="pc"/>
-          </v:shape>
-        </w:pict>
+        </w:rPr>
+        <w:drawing>
+          <wp:inline distT="0" distB="0" distL="0" distR="0" wp14:anchorId="7BF86015" wp14:editId="2AF587EB">
+            <wp:extent cx="5181600" cy="438150"/>
+            <wp:effectExtent l="0" t="0" r="0" b="0"/>
+            <wp:docPr id="6" name="Picture 6"/>
+            <wp:cNvGraphicFramePr>
+              <a:graphicFrameLocks xmlns:a="http://schemas.openxmlformats.org/drawingml/2006/main" noChangeAspect="1"/>
+            </wp:cNvGraphicFramePr>
+            <a:graphic xmlns:a="http://schemas.openxmlformats.org/drawingml/2006/main">
+              <a:graphicData uri="http://schemas.openxmlformats.org/drawingml/2006/picture">
+                <pic:pic xmlns:pic="http://schemas.openxmlformats.org/drawingml/2006/picture">
+                  <pic:nvPicPr>
+                    <pic:cNvPr id="1" name=""/>
+                    <pic:cNvPicPr/>
+                  </pic:nvPicPr>
+                  <pic:blipFill>
+                    <a:blip r:embed="rId10"/>
+                    <a:stretch>
+                      <a:fillRect/>
+                    </a:stretch>
+                  </pic:blipFill>
+                  <pic:spPr>
+                    <a:xfrm>
+                      <a:off x="0" y="0"/>
+                      <a:ext cx="5181600" cy="438150"/>
+                    </a:xfrm>
+                    <a:prstGeom prst="rect">
+                      <a:avLst/>
+                    </a:prstGeom>
+                  </pic:spPr>
+                </pic:pic>
+              </a:graphicData>
+            </a:graphic>
+          </wp:inline>
+        </w:drawing>
       </w:r>
     </w:p>
     <w:p>
@@ -988,6 +860,46 @@
           <w:szCs w:val="24"/>
         </w:rPr>
       </w:pPr>
+      <w:r>
+        <w:rPr>
+          <w:noProof/>
+        </w:rPr>
+        <w:drawing>
+          <wp:inline distT="0" distB="0" distL="0" distR="0" wp14:anchorId="3370DF64" wp14:editId="5D2D8305">
+            <wp:extent cx="5219700" cy="428625"/>
+            <wp:effectExtent l="0" t="0" r="0" b="9525"/>
+            <wp:docPr id="8" name="Picture 8"/>
+            <wp:cNvGraphicFramePr>
+              <a:graphicFrameLocks xmlns:a="http://schemas.openxmlformats.org/drawingml/2006/main" noChangeAspect="1"/>
+            </wp:cNvGraphicFramePr>
+            <a:graphic xmlns:a="http://schemas.openxmlformats.org/drawingml/2006/main">
+              <a:graphicData uri="http://schemas.openxmlformats.org/drawingml/2006/picture">
+                <pic:pic xmlns:pic="http://schemas.openxmlformats.org/drawingml/2006/picture">
+                  <pic:nvPicPr>
+                    <pic:cNvPr id="1" name=""/>
+                    <pic:cNvPicPr/>
+                  </pic:nvPicPr>
+                  <pic:blipFill>
+                    <a:blip r:embed="rId11"/>
+                    <a:stretch>
+                      <a:fillRect/>
+                    </a:stretch>
+                  </pic:blipFill>
+                  <pic:spPr>
+                    <a:xfrm>
+                      <a:off x="0" y="0"/>
+                      <a:ext cx="5219700" cy="428625"/>
+                    </a:xfrm>
+                    <a:prstGeom prst="rect">
+                      <a:avLst/>
+                    </a:prstGeom>
+                  </pic:spPr>
+                </pic:pic>
+              </a:graphicData>
+            </a:graphic>
+          </wp:inline>
+        </w:drawing>
+      </w:r>
     </w:p>
     <w:p>
       <w:pPr>
@@ -1139,19 +1051,46 @@
           <w:szCs w:val="24"/>
         </w:rPr>
       </w:pPr>
-      <w:bookmarkStart w:id="0" w:name="_GoBack"/>
       <w:r>
         <w:rPr>
           <w:noProof/>
-          <w:lang w:val="id-ID" w:eastAsia="id-ID"/>
-        </w:rPr>
-        <w:pict>
-          <v:shape id="_x0000_i1029" type="#_x0000_t75" style="width:382.5pt;height:77.25pt">
-            <v:imagedata r:id="rId12" o:title="a"/>
-          </v:shape>
-        </w:pict>
-      </w:r>
-      <w:bookmarkEnd w:id="0"/>
+        </w:rPr>
+        <w:drawing>
+          <wp:inline distT="0" distB="0" distL="0" distR="0" wp14:anchorId="325030CC" wp14:editId="754D6F04">
+            <wp:extent cx="5219700" cy="728980"/>
+            <wp:effectExtent l="0" t="0" r="0" b="0"/>
+            <wp:docPr id="10" name="Picture 10"/>
+            <wp:cNvGraphicFramePr>
+              <a:graphicFrameLocks xmlns:a="http://schemas.openxmlformats.org/drawingml/2006/main" noChangeAspect="1"/>
+            </wp:cNvGraphicFramePr>
+            <a:graphic xmlns:a="http://schemas.openxmlformats.org/drawingml/2006/main">
+              <a:graphicData uri="http://schemas.openxmlformats.org/drawingml/2006/picture">
+                <pic:pic xmlns:pic="http://schemas.openxmlformats.org/drawingml/2006/picture">
+                  <pic:nvPicPr>
+                    <pic:cNvPr id="1" name=""/>
+                    <pic:cNvPicPr/>
+                  </pic:nvPicPr>
+                  <pic:blipFill>
+                    <a:blip r:embed="rId12"/>
+                    <a:stretch>
+                      <a:fillRect/>
+                    </a:stretch>
+                  </pic:blipFill>
+                  <pic:spPr>
+                    <a:xfrm>
+                      <a:off x="0" y="0"/>
+                      <a:ext cx="5219700" cy="728980"/>
+                    </a:xfrm>
+                    <a:prstGeom prst="rect">
+                      <a:avLst/>
+                    </a:prstGeom>
+                  </pic:spPr>
+                </pic:pic>
+              </a:graphicData>
+            </a:graphic>
+          </wp:inline>
+        </w:drawing>
+      </w:r>
     </w:p>
     <w:p>
       <w:pPr>
@@ -1206,13 +1145,42 @@
       <w:r>
         <w:rPr>
           <w:noProof/>
-          <w:lang w:val="id-ID" w:eastAsia="id-ID"/>
-        </w:rPr>
-        <w:pict>
-          <v:shape id="_x0000_i1030" type="#_x0000_t75" style="width:351pt;height:76.5pt">
-            <v:imagedata r:id="rId13" o:title="b"/>
-          </v:shape>
-        </w:pict>
+        </w:rPr>
+        <w:drawing>
+          <wp:inline distT="0" distB="0" distL="0" distR="0" wp14:anchorId="08568188" wp14:editId="1B434EFB">
+            <wp:extent cx="5200650" cy="1095375"/>
+            <wp:effectExtent l="0" t="0" r="0" b="9525"/>
+            <wp:docPr id="11" name="Picture 11"/>
+            <wp:cNvGraphicFramePr>
+              <a:graphicFrameLocks xmlns:a="http://schemas.openxmlformats.org/drawingml/2006/main" noChangeAspect="1"/>
+            </wp:cNvGraphicFramePr>
+            <a:graphic xmlns:a="http://schemas.openxmlformats.org/drawingml/2006/main">
+              <a:graphicData uri="http://schemas.openxmlformats.org/drawingml/2006/picture">
+                <pic:pic xmlns:pic="http://schemas.openxmlformats.org/drawingml/2006/picture">
+                  <pic:nvPicPr>
+                    <pic:cNvPr id="1" name=""/>
+                    <pic:cNvPicPr/>
+                  </pic:nvPicPr>
+                  <pic:blipFill>
+                    <a:blip r:embed="rId13"/>
+                    <a:stretch>
+                      <a:fillRect/>
+                    </a:stretch>
+                  </pic:blipFill>
+                  <pic:spPr>
+                    <a:xfrm>
+                      <a:off x="0" y="0"/>
+                      <a:ext cx="5200650" cy="1095375"/>
+                    </a:xfrm>
+                    <a:prstGeom prst="rect">
+                      <a:avLst/>
+                    </a:prstGeom>
+                  </pic:spPr>
+                </pic:pic>
+              </a:graphicData>
+            </a:graphic>
+          </wp:inline>
+        </w:drawing>
       </w:r>
     </w:p>
     <w:p>
@@ -1261,13 +1229,42 @@
       <w:r>
         <w:rPr>
           <w:noProof/>
-          <w:lang w:val="id-ID" w:eastAsia="id-ID"/>
-        </w:rPr>
-        <w:pict>
-          <v:shape id="_x0000_i1031" type="#_x0000_t75" style="width:405.75pt;height:72.75pt">
-            <v:imagedata r:id="rId14" o:title="c"/>
-          </v:shape>
-        </w:pict>
+        </w:rPr>
+        <w:drawing>
+          <wp:inline distT="0" distB="0" distL="0" distR="0" wp14:anchorId="680ADEA9" wp14:editId="7BBA0ED6">
+            <wp:extent cx="5191125" cy="1104900"/>
+            <wp:effectExtent l="0" t="0" r="9525" b="0"/>
+            <wp:docPr id="12" name="Picture 12"/>
+            <wp:cNvGraphicFramePr>
+              <a:graphicFrameLocks xmlns:a="http://schemas.openxmlformats.org/drawingml/2006/main" noChangeAspect="1"/>
+            </wp:cNvGraphicFramePr>
+            <a:graphic xmlns:a="http://schemas.openxmlformats.org/drawingml/2006/main">
+              <a:graphicData uri="http://schemas.openxmlformats.org/drawingml/2006/picture">
+                <pic:pic xmlns:pic="http://schemas.openxmlformats.org/drawingml/2006/picture">
+                  <pic:nvPicPr>
+                    <pic:cNvPr id="1" name=""/>
+                    <pic:cNvPicPr/>
+                  </pic:nvPicPr>
+                  <pic:blipFill>
+                    <a:blip r:embed="rId14"/>
+                    <a:stretch>
+                      <a:fillRect/>
+                    </a:stretch>
+                  </pic:blipFill>
+                  <pic:spPr>
+                    <a:xfrm>
+                      <a:off x="0" y="0"/>
+                      <a:ext cx="5191125" cy="1104900"/>
+                    </a:xfrm>
+                    <a:prstGeom prst="rect">
+                      <a:avLst/>
+                    </a:prstGeom>
+                  </pic:spPr>
+                </pic:pic>
+              </a:graphicData>
+            </a:graphic>
+          </wp:inline>
+        </w:drawing>
       </w:r>
     </w:p>
     <w:p>
@@ -1315,15 +1312,43 @@
       </w:pPr>
       <w:r>
         <w:rPr>
-          <w:rFonts w:ascii="Times New Roman" w:hAnsi="Times New Roman" w:cs="Times New Roman"/>
-          <w:sz w:val="24"/>
-          <w:szCs w:val="24"/>
-        </w:rPr>
-        <w:pict>
-          <v:shape id="_x0000_i1032" type="#_x0000_t75" style="width:304.5pt;height:351.75pt">
-            <v:imagedata r:id="rId15" o:title="1"/>
-          </v:shape>
-        </w:pict>
+          <w:noProof/>
+        </w:rPr>
+        <w:drawing>
+          <wp:inline distT="0" distB="0" distL="0" distR="0" wp14:anchorId="739FE8A0" wp14:editId="0469A560">
+            <wp:extent cx="3876675" cy="4371975"/>
+            <wp:effectExtent l="0" t="0" r="9525" b="9525"/>
+            <wp:docPr id="13" name="Picture 13"/>
+            <wp:cNvGraphicFramePr>
+              <a:graphicFrameLocks xmlns:a="http://schemas.openxmlformats.org/drawingml/2006/main" noChangeAspect="1"/>
+            </wp:cNvGraphicFramePr>
+            <a:graphic xmlns:a="http://schemas.openxmlformats.org/drawingml/2006/main">
+              <a:graphicData uri="http://schemas.openxmlformats.org/drawingml/2006/picture">
+                <pic:pic xmlns:pic="http://schemas.openxmlformats.org/drawingml/2006/picture">
+                  <pic:nvPicPr>
+                    <pic:cNvPr id="1" name=""/>
+                    <pic:cNvPicPr/>
+                  </pic:nvPicPr>
+                  <pic:blipFill>
+                    <a:blip r:embed="rId15"/>
+                    <a:stretch>
+                      <a:fillRect/>
+                    </a:stretch>
+                  </pic:blipFill>
+                  <pic:spPr>
+                    <a:xfrm>
+                      <a:off x="0" y="0"/>
+                      <a:ext cx="3876675" cy="4371975"/>
+                    </a:xfrm>
+                    <a:prstGeom prst="rect">
+                      <a:avLst/>
+                    </a:prstGeom>
+                  </pic:spPr>
+                </pic:pic>
+              </a:graphicData>
+            </a:graphic>
+          </wp:inline>
+        </w:drawing>
       </w:r>
     </w:p>
     <w:p>
@@ -1459,13 +1484,42 @@
       <w:r>
         <w:rPr>
           <w:noProof/>
-          <w:lang w:val="id-ID" w:eastAsia="id-ID"/>
-        </w:rPr>
-        <w:pict>
-          <v:shape id="_x0000_i1033" type="#_x0000_t75" style="width:468pt;height:81.75pt">
-            <v:imagedata r:id="rId16" o:title="2"/>
-          </v:shape>
-        </w:pict>
+        </w:rPr>
+        <w:drawing>
+          <wp:inline distT="0" distB="0" distL="0" distR="0" wp14:anchorId="6AE943D9" wp14:editId="62CB16FB">
+            <wp:extent cx="5095875" cy="964565"/>
+            <wp:effectExtent l="0" t="0" r="9525" b="6985"/>
+            <wp:docPr id="16" name="Picture 16"/>
+            <wp:cNvGraphicFramePr>
+              <a:graphicFrameLocks xmlns:a="http://schemas.openxmlformats.org/drawingml/2006/main" noChangeAspect="1"/>
+            </wp:cNvGraphicFramePr>
+            <a:graphic xmlns:a="http://schemas.openxmlformats.org/drawingml/2006/main">
+              <a:graphicData uri="http://schemas.openxmlformats.org/drawingml/2006/picture">
+                <pic:pic xmlns:pic="http://schemas.openxmlformats.org/drawingml/2006/picture">
+                  <pic:nvPicPr>
+                    <pic:cNvPr id="1" name=""/>
+                    <pic:cNvPicPr/>
+                  </pic:nvPicPr>
+                  <pic:blipFill>
+                    <a:blip r:embed="rId16"/>
+                    <a:stretch>
+                      <a:fillRect/>
+                    </a:stretch>
+                  </pic:blipFill>
+                  <pic:spPr>
+                    <a:xfrm>
+                      <a:off x="0" y="0"/>
+                      <a:ext cx="5095875" cy="964565"/>
+                    </a:xfrm>
+                    <a:prstGeom prst="rect">
+                      <a:avLst/>
+                    </a:prstGeom>
+                  </pic:spPr>
+                </pic:pic>
+              </a:graphicData>
+            </a:graphic>
+          </wp:inline>
+        </w:drawing>
       </w:r>
     </w:p>
     <w:p>
@@ -1505,15 +1559,43 @@
       </w:pPr>
       <w:r>
         <w:rPr>
-          <w:rFonts w:ascii="Times New Roman" w:hAnsi="Times New Roman" w:cs="Times New Roman"/>
-          <w:sz w:val="24"/>
-          <w:szCs w:val="24"/>
-        </w:rPr>
-        <w:pict>
-          <v:shape id="_x0000_i1034" type="#_x0000_t75" style="width:467.25pt;height:70.5pt">
-            <v:imagedata r:id="rId17" o:title="3"/>
-          </v:shape>
-        </w:pict>
+          <w:noProof/>
+        </w:rPr>
+        <w:drawing>
+          <wp:inline distT="0" distB="0" distL="0" distR="0" wp14:anchorId="0C11E861" wp14:editId="10CE4E75">
+            <wp:extent cx="5086350" cy="969645"/>
+            <wp:effectExtent l="0" t="0" r="0" b="1905"/>
+            <wp:docPr id="17" name="Picture 17"/>
+            <wp:cNvGraphicFramePr>
+              <a:graphicFrameLocks xmlns:a="http://schemas.openxmlformats.org/drawingml/2006/main" noChangeAspect="1"/>
+            </wp:cNvGraphicFramePr>
+            <a:graphic xmlns:a="http://schemas.openxmlformats.org/drawingml/2006/main">
+              <a:graphicData uri="http://schemas.openxmlformats.org/drawingml/2006/picture">
+                <pic:pic xmlns:pic="http://schemas.openxmlformats.org/drawingml/2006/picture">
+                  <pic:nvPicPr>
+                    <pic:cNvPr id="1" name=""/>
+                    <pic:cNvPicPr/>
+                  </pic:nvPicPr>
+                  <pic:blipFill>
+                    <a:blip r:embed="rId17"/>
+                    <a:stretch>
+                      <a:fillRect/>
+                    </a:stretch>
+                  </pic:blipFill>
+                  <pic:spPr>
+                    <a:xfrm>
+                      <a:off x="0" y="0"/>
+                      <a:ext cx="5086350" cy="969645"/>
+                    </a:xfrm>
+                    <a:prstGeom prst="rect">
+                      <a:avLst/>
+                    </a:prstGeom>
+                  </pic:spPr>
+                </pic:pic>
+              </a:graphicData>
+            </a:graphic>
+          </wp:inline>
+        </w:drawing>
       </w:r>
     </w:p>
     <w:p>
@@ -1553,15 +1635,43 @@
       </w:pPr>
       <w:r>
         <w:rPr>
-          <w:rFonts w:ascii="Times New Roman" w:hAnsi="Times New Roman" w:cs="Times New Roman"/>
-          <w:sz w:val="24"/>
-          <w:szCs w:val="24"/>
-        </w:rPr>
-        <w:pict>
-          <v:shape id="_x0000_i1035" type="#_x0000_t75" style="width:468pt;height:81pt">
-            <v:imagedata r:id="rId18" o:title="4"/>
-          </v:shape>
-        </w:pict>
+          <w:noProof/>
+        </w:rPr>
+        <w:drawing>
+          <wp:inline distT="0" distB="0" distL="0" distR="0" wp14:anchorId="1D564A91" wp14:editId="7B1B35DF">
+            <wp:extent cx="5095875" cy="874395"/>
+            <wp:effectExtent l="0" t="0" r="9525" b="1905"/>
+            <wp:docPr id="18" name="Picture 18"/>
+            <wp:cNvGraphicFramePr>
+              <a:graphicFrameLocks xmlns:a="http://schemas.openxmlformats.org/drawingml/2006/main" noChangeAspect="1"/>
+            </wp:cNvGraphicFramePr>
+            <a:graphic xmlns:a="http://schemas.openxmlformats.org/drawingml/2006/main">
+              <a:graphicData uri="http://schemas.openxmlformats.org/drawingml/2006/picture">
+                <pic:pic xmlns:pic="http://schemas.openxmlformats.org/drawingml/2006/picture">
+                  <pic:nvPicPr>
+                    <pic:cNvPr id="1" name=""/>
+                    <pic:cNvPicPr/>
+                  </pic:nvPicPr>
+                  <pic:blipFill>
+                    <a:blip r:embed="rId18"/>
+                    <a:stretch>
+                      <a:fillRect/>
+                    </a:stretch>
+                  </pic:blipFill>
+                  <pic:spPr>
+                    <a:xfrm>
+                      <a:off x="0" y="0"/>
+                      <a:ext cx="5095875" cy="874395"/>
+                    </a:xfrm>
+                    <a:prstGeom prst="rect">
+                      <a:avLst/>
+                    </a:prstGeom>
+                  </pic:spPr>
+                </pic:pic>
+              </a:graphicData>
+            </a:graphic>
+          </wp:inline>
+        </w:drawing>
       </w:r>
     </w:p>
     <w:p>
@@ -1602,7 +1712,6 @@
       <w:r>
         <w:rPr>
           <w:noProof/>
-          <w:lang w:val="id-ID" w:eastAsia="id-ID"/>
         </w:rPr>
         <w:drawing>
           <wp:inline distT="0" distB="0" distL="0" distR="0" wp14:anchorId="1DAC8E35" wp14:editId="138E47EA">
@@ -1734,15 +1843,43 @@
       </w:pPr>
       <w:r>
         <w:rPr>
-          <w:rFonts w:ascii="Times New Roman" w:hAnsi="Times New Roman" w:cs="Times New Roman"/>
-          <w:sz w:val="24"/>
-          <w:szCs w:val="24"/>
-        </w:rPr>
-        <w:pict>
-          <v:shape id="_x0000_i1036" type="#_x0000_t75" style="width:468pt;height:161.25pt">
-            <v:imagedata r:id="rId20" o:title="5"/>
-          </v:shape>
-        </w:pict>
+          <w:noProof/>
+        </w:rPr>
+        <w:drawing>
+          <wp:inline distT="0" distB="0" distL="0" distR="0" wp14:anchorId="3516BDC7" wp14:editId="272E35B6">
+            <wp:extent cx="5943600" cy="1492885"/>
+            <wp:effectExtent l="0" t="0" r="0" b="0"/>
+            <wp:docPr id="22" name="Picture 22"/>
+            <wp:cNvGraphicFramePr>
+              <a:graphicFrameLocks xmlns:a="http://schemas.openxmlformats.org/drawingml/2006/main" noChangeAspect="1"/>
+            </wp:cNvGraphicFramePr>
+            <a:graphic xmlns:a="http://schemas.openxmlformats.org/drawingml/2006/main">
+              <a:graphicData uri="http://schemas.openxmlformats.org/drawingml/2006/picture">
+                <pic:pic xmlns:pic="http://schemas.openxmlformats.org/drawingml/2006/picture">
+                  <pic:nvPicPr>
+                    <pic:cNvPr id="1" name=""/>
+                    <pic:cNvPicPr/>
+                  </pic:nvPicPr>
+                  <pic:blipFill>
+                    <a:blip r:embed="rId20"/>
+                    <a:stretch>
+                      <a:fillRect/>
+                    </a:stretch>
+                  </pic:blipFill>
+                  <pic:spPr>
+                    <a:xfrm>
+                      <a:off x="0" y="0"/>
+                      <a:ext cx="5943600" cy="1492885"/>
+                    </a:xfrm>
+                    <a:prstGeom prst="rect">
+                      <a:avLst/>
+                    </a:prstGeom>
+                  </pic:spPr>
+                </pic:pic>
+              </a:graphicData>
+            </a:graphic>
+          </wp:inline>
+        </w:drawing>
       </w:r>
     </w:p>
     <w:p>
@@ -1770,15 +1907,43 @@
       </w:pPr>
       <w:r>
         <w:rPr>
-          <w:rFonts w:ascii="Times New Roman" w:hAnsi="Times New Roman" w:cs="Times New Roman"/>
-          <w:sz w:val="24"/>
-          <w:szCs w:val="24"/>
-        </w:rPr>
-        <w:pict>
-          <v:shape id="_x0000_i1037" type="#_x0000_t75" style="width:468pt;height:138.75pt">
-            <v:imagedata r:id="rId21" o:title="6"/>
-          </v:shape>
-        </w:pict>
+          <w:noProof/>
+        </w:rPr>
+        <w:drawing>
+          <wp:inline distT="0" distB="0" distL="0" distR="0" wp14:anchorId="4269BAD2" wp14:editId="610A79E7">
+            <wp:extent cx="5943600" cy="1666875"/>
+            <wp:effectExtent l="0" t="0" r="0" b="9525"/>
+            <wp:docPr id="23" name="Picture 23"/>
+            <wp:cNvGraphicFramePr>
+              <a:graphicFrameLocks xmlns:a="http://schemas.openxmlformats.org/drawingml/2006/main" noChangeAspect="1"/>
+            </wp:cNvGraphicFramePr>
+            <a:graphic xmlns:a="http://schemas.openxmlformats.org/drawingml/2006/main">
+              <a:graphicData uri="http://schemas.openxmlformats.org/drawingml/2006/picture">
+                <pic:pic xmlns:pic="http://schemas.openxmlformats.org/drawingml/2006/picture">
+                  <pic:nvPicPr>
+                    <pic:cNvPr id="1" name=""/>
+                    <pic:cNvPicPr/>
+                  </pic:nvPicPr>
+                  <pic:blipFill>
+                    <a:blip r:embed="rId21"/>
+                    <a:stretch>
+                      <a:fillRect/>
+                    </a:stretch>
+                  </pic:blipFill>
+                  <pic:spPr>
+                    <a:xfrm>
+                      <a:off x="0" y="0"/>
+                      <a:ext cx="5943600" cy="1666875"/>
+                    </a:xfrm>
+                    <a:prstGeom prst="rect">
+                      <a:avLst/>
+                    </a:prstGeom>
+                  </pic:spPr>
+                </pic:pic>
+              </a:graphicData>
+            </a:graphic>
+          </wp:inline>
+        </w:drawing>
       </w:r>
     </w:p>
     <w:p>
@@ -1806,15 +1971,43 @@
       </w:pPr>
       <w:r>
         <w:rPr>
-          <w:rFonts w:ascii="Times New Roman" w:hAnsi="Times New Roman" w:cs="Times New Roman"/>
-          <w:sz w:val="24"/>
-          <w:szCs w:val="24"/>
-        </w:rPr>
-        <w:pict>
-          <v:shape id="_x0000_i1038" type="#_x0000_t75" style="width:468pt;height:136.5pt">
-            <v:imagedata r:id="rId22" o:title="7"/>
-          </v:shape>
-        </w:pict>
+          <w:noProof/>
+        </w:rPr>
+        <w:drawing>
+          <wp:inline distT="0" distB="0" distL="0" distR="0" wp14:anchorId="766A0999" wp14:editId="200F82D4">
+            <wp:extent cx="5943600" cy="1671955"/>
+            <wp:effectExtent l="0" t="0" r="0" b="4445"/>
+            <wp:docPr id="24" name="Picture 24"/>
+            <wp:cNvGraphicFramePr>
+              <a:graphicFrameLocks xmlns:a="http://schemas.openxmlformats.org/drawingml/2006/main" noChangeAspect="1"/>
+            </wp:cNvGraphicFramePr>
+            <a:graphic xmlns:a="http://schemas.openxmlformats.org/drawingml/2006/main">
+              <a:graphicData uri="http://schemas.openxmlformats.org/drawingml/2006/picture">
+                <pic:pic xmlns:pic="http://schemas.openxmlformats.org/drawingml/2006/picture">
+                  <pic:nvPicPr>
+                    <pic:cNvPr id="1" name=""/>
+                    <pic:cNvPicPr/>
+                  </pic:nvPicPr>
+                  <pic:blipFill>
+                    <a:blip r:embed="rId22"/>
+                    <a:stretch>
+                      <a:fillRect/>
+                    </a:stretch>
+                  </pic:blipFill>
+                  <pic:spPr>
+                    <a:xfrm>
+                      <a:off x="0" y="0"/>
+                      <a:ext cx="5943600" cy="1671955"/>
+                    </a:xfrm>
+                    <a:prstGeom prst="rect">
+                      <a:avLst/>
+                    </a:prstGeom>
+                  </pic:spPr>
+                </pic:pic>
+              </a:graphicData>
+            </a:graphic>
+          </wp:inline>
+        </w:drawing>
       </w:r>
     </w:p>
     <w:p>
@@ -1947,13 +2140,42 @@
       <w:r>
         <w:rPr>
           <w:noProof/>
-          <w:lang w:val="id-ID" w:eastAsia="id-ID"/>
-        </w:rPr>
-        <w:pict>
-          <v:shape id="_x0000_i1039" type="#_x0000_t75" style="width:353.25pt;height:254.25pt">
-            <v:imagedata r:id="rId23" o:title="r11"/>
-          </v:shape>
-        </w:pict>
+        </w:rPr>
+        <w:drawing>
+          <wp:inline distT="0" distB="0" distL="0" distR="0" wp14:anchorId="7C0AF81D" wp14:editId="600E38F4">
+            <wp:extent cx="4333875" cy="3099924"/>
+            <wp:effectExtent l="0" t="0" r="0" b="5715"/>
+            <wp:docPr id="25" name="Picture 25"/>
+            <wp:cNvGraphicFramePr>
+              <a:graphicFrameLocks xmlns:a="http://schemas.openxmlformats.org/drawingml/2006/main" noChangeAspect="1"/>
+            </wp:cNvGraphicFramePr>
+            <a:graphic xmlns:a="http://schemas.openxmlformats.org/drawingml/2006/main">
+              <a:graphicData uri="http://schemas.openxmlformats.org/drawingml/2006/picture">
+                <pic:pic xmlns:pic="http://schemas.openxmlformats.org/drawingml/2006/picture">
+                  <pic:nvPicPr>
+                    <pic:cNvPr id="1" name=""/>
+                    <pic:cNvPicPr/>
+                  </pic:nvPicPr>
+                  <pic:blipFill>
+                    <a:blip r:embed="rId23"/>
+                    <a:stretch>
+                      <a:fillRect/>
+                    </a:stretch>
+                  </pic:blipFill>
+                  <pic:spPr>
+                    <a:xfrm>
+                      <a:off x="0" y="0"/>
+                      <a:ext cx="4342600" cy="3106165"/>
+                    </a:xfrm>
+                    <a:prstGeom prst="rect">
+                      <a:avLst/>
+                    </a:prstGeom>
+                  </pic:spPr>
+                </pic:pic>
+              </a:graphicData>
+            </a:graphic>
+          </wp:inline>
+        </w:drawing>
       </w:r>
     </w:p>
     <w:p>
@@ -1990,13 +2212,42 @@
       <w:r>
         <w:rPr>
           <w:noProof/>
-          <w:lang w:val="id-ID" w:eastAsia="id-ID"/>
-        </w:rPr>
-        <w:pict>
-          <v:shape id="_x0000_i1040" type="#_x0000_t75" style="width:347.25pt;height:245.25pt">
-            <v:imagedata r:id="rId24" o:title="r111"/>
-          </v:shape>
-        </w:pict>
+        </w:rPr>
+        <w:drawing>
+          <wp:inline distT="0" distB="0" distL="0" distR="0" wp14:anchorId="68DCF9EF" wp14:editId="4E4C4AA7">
+            <wp:extent cx="4330452" cy="3095625"/>
+            <wp:effectExtent l="0" t="0" r="0" b="0"/>
+            <wp:docPr id="26" name="Picture 26"/>
+            <wp:cNvGraphicFramePr>
+              <a:graphicFrameLocks xmlns:a="http://schemas.openxmlformats.org/drawingml/2006/main" noChangeAspect="1"/>
+            </wp:cNvGraphicFramePr>
+            <a:graphic xmlns:a="http://schemas.openxmlformats.org/drawingml/2006/main">
+              <a:graphicData uri="http://schemas.openxmlformats.org/drawingml/2006/picture">
+                <pic:pic xmlns:pic="http://schemas.openxmlformats.org/drawingml/2006/picture">
+                  <pic:nvPicPr>
+                    <pic:cNvPr id="1" name=""/>
+                    <pic:cNvPicPr/>
+                  </pic:nvPicPr>
+                  <pic:blipFill>
+                    <a:blip r:embed="rId24"/>
+                    <a:stretch>
+                      <a:fillRect/>
+                    </a:stretch>
+                  </pic:blipFill>
+                  <pic:spPr>
+                    <a:xfrm>
+                      <a:off x="0" y="0"/>
+                      <a:ext cx="4341759" cy="3103708"/>
+                    </a:xfrm>
+                    <a:prstGeom prst="rect">
+                      <a:avLst/>
+                    </a:prstGeom>
+                  </pic:spPr>
+                </pic:pic>
+              </a:graphicData>
+            </a:graphic>
+          </wp:inline>
+        </w:drawing>
       </w:r>
     </w:p>
     <w:p>
@@ -2094,38 +2345,6 @@
           <w:szCs w:val="24"/>
         </w:rPr>
       </w:pPr>
-      <w:r>
-        <w:rPr>
-          <w:rFonts w:ascii="Times New Roman" w:hAnsi="Times New Roman" w:cs="Times New Roman"/>
-          <w:sz w:val="24"/>
-          <w:szCs w:val="24"/>
-        </w:rPr>
-        <w:pict>
-          <v:shape id="_x0000_i1041" type="#_x0000_t75" style="width:381.75pt;height:270.75pt">
-            <v:imagedata r:id="rId25" o:title="r22"/>
-          </v:shape>
-        </w:pict>
-      </w:r>
-    </w:p>
-    <w:p>
-      <w:pPr>
-        <w:pStyle w:val="ListParagraph"/>
-        <w:rPr>
-          <w:rFonts w:ascii="Times New Roman" w:hAnsi="Times New Roman" w:cs="Times New Roman"/>
-          <w:sz w:val="24"/>
-          <w:szCs w:val="24"/>
-        </w:rPr>
-      </w:pPr>
-    </w:p>
-    <w:p>
-      <w:pPr>
-        <w:pStyle w:val="ListParagraph"/>
-        <w:rPr>
-          <w:rFonts w:ascii="Times New Roman" w:hAnsi="Times New Roman" w:cs="Times New Roman"/>
-          <w:sz w:val="24"/>
-          <w:szCs w:val="24"/>
-        </w:rPr>
-      </w:pPr>
     </w:p>
     <w:p>
       <w:pPr>
@@ -2139,13 +2358,102 @@
       <w:r>
         <w:rPr>
           <w:noProof/>
-          <w:lang w:val="id-ID" w:eastAsia="id-ID"/>
-        </w:rPr>
-        <w:pict>
-          <v:shape id="_x0000_i1042" type="#_x0000_t75" style="width:378pt;height:264.75pt">
-            <v:imagedata r:id="rId26" o:title="r33"/>
-          </v:shape>
-        </w:pict>
+        </w:rPr>
+        <w:drawing>
+          <wp:inline distT="0" distB="0" distL="0" distR="0" wp14:anchorId="39FD8719" wp14:editId="465B0D7B">
+            <wp:extent cx="4829175" cy="3455749"/>
+            <wp:effectExtent l="0" t="0" r="0" b="0"/>
+            <wp:docPr id="27" name="Picture 27"/>
+            <wp:cNvGraphicFramePr>
+              <a:graphicFrameLocks xmlns:a="http://schemas.openxmlformats.org/drawingml/2006/main" noChangeAspect="1"/>
+            </wp:cNvGraphicFramePr>
+            <a:graphic xmlns:a="http://schemas.openxmlformats.org/drawingml/2006/main">
+              <a:graphicData uri="http://schemas.openxmlformats.org/drawingml/2006/picture">
+                <pic:pic xmlns:pic="http://schemas.openxmlformats.org/drawingml/2006/picture">
+                  <pic:nvPicPr>
+                    <pic:cNvPr id="1" name=""/>
+                    <pic:cNvPicPr/>
+                  </pic:nvPicPr>
+                  <pic:blipFill>
+                    <a:blip r:embed="rId25"/>
+                    <a:stretch>
+                      <a:fillRect/>
+                    </a:stretch>
+                  </pic:blipFill>
+                  <pic:spPr>
+                    <a:xfrm>
+                      <a:off x="0" y="0"/>
+                      <a:ext cx="4835190" cy="3460053"/>
+                    </a:xfrm>
+                    <a:prstGeom prst="rect">
+                      <a:avLst/>
+                    </a:prstGeom>
+                  </pic:spPr>
+                </pic:pic>
+              </a:graphicData>
+            </a:graphic>
+          </wp:inline>
+        </w:drawing>
+      </w:r>
+    </w:p>
+    <w:p>
+      <w:pPr>
+        <w:pStyle w:val="ListParagraph"/>
+        <w:rPr>
+          <w:rFonts w:ascii="Times New Roman" w:hAnsi="Times New Roman" w:cs="Times New Roman"/>
+          <w:sz w:val="24"/>
+          <w:szCs w:val="24"/>
+        </w:rPr>
+      </w:pPr>
+    </w:p>
+    <w:p>
+      <w:pPr>
+        <w:pStyle w:val="ListParagraph"/>
+        <w:rPr>
+          <w:rFonts w:ascii="Times New Roman" w:hAnsi="Times New Roman" w:cs="Times New Roman"/>
+          <w:sz w:val="24"/>
+          <w:szCs w:val="24"/>
+        </w:rPr>
+      </w:pPr>
+      <w:r>
+        <w:rPr>
+          <w:noProof/>
+        </w:rPr>
+        <w:drawing>
+          <wp:inline distT="0" distB="0" distL="0" distR="0" wp14:anchorId="4399BE8E" wp14:editId="4CB7FE09">
+            <wp:extent cx="4817647" cy="3333750"/>
+            <wp:effectExtent l="0" t="0" r="2540" b="0"/>
+            <wp:docPr id="28" name="Picture 28"/>
+            <wp:cNvGraphicFramePr>
+              <a:graphicFrameLocks xmlns:a="http://schemas.openxmlformats.org/drawingml/2006/main" noChangeAspect="1"/>
+            </wp:cNvGraphicFramePr>
+            <a:graphic xmlns:a="http://schemas.openxmlformats.org/drawingml/2006/main">
+              <a:graphicData uri="http://schemas.openxmlformats.org/drawingml/2006/picture">
+                <pic:pic xmlns:pic="http://schemas.openxmlformats.org/drawingml/2006/picture">
+                  <pic:nvPicPr>
+                    <pic:cNvPr id="1" name=""/>
+                    <pic:cNvPicPr/>
+                  </pic:nvPicPr>
+                  <pic:blipFill>
+                    <a:blip r:embed="rId26"/>
+                    <a:stretch>
+                      <a:fillRect/>
+                    </a:stretch>
+                  </pic:blipFill>
+                  <pic:spPr>
+                    <a:xfrm>
+                      <a:off x="0" y="0"/>
+                      <a:ext cx="4820882" cy="3335989"/>
+                    </a:xfrm>
+                    <a:prstGeom prst="rect">
+                      <a:avLst/>
+                    </a:prstGeom>
+                  </pic:spPr>
+                </pic:pic>
+              </a:graphicData>
+            </a:graphic>
+          </wp:inline>
+        </w:drawing>
       </w:r>
     </w:p>
     <w:p>
@@ -2237,15 +2545,963 @@
       </w:pPr>
       <w:r>
         <w:rPr>
-          <w:rFonts w:ascii="Times New Roman" w:hAnsi="Times New Roman" w:cs="Times New Roman"/>
-          <w:sz w:val="24"/>
-          <w:szCs w:val="24"/>
-        </w:rPr>
-        <w:pict>
-          <v:shape id="_x0000_i1043" type="#_x0000_t75" style="width:468pt;height:333pt">
-            <v:imagedata r:id="rId27" o:title="11"/>
-          </v:shape>
-        </w:pict>
+          <w:noProof/>
+        </w:rPr>
+        <w:drawing>
+          <wp:inline distT="0" distB="0" distL="0" distR="0" wp14:anchorId="2F4072B5" wp14:editId="0B232B24">
+            <wp:extent cx="5127575" cy="3676405"/>
+            <wp:effectExtent l="0" t="0" r="0" b="635"/>
+            <wp:docPr id="29" name="Picture 29"/>
+            <wp:cNvGraphicFramePr>
+              <a:graphicFrameLocks xmlns:a="http://schemas.openxmlformats.org/drawingml/2006/main" noChangeAspect="1"/>
+            </wp:cNvGraphicFramePr>
+            <a:graphic xmlns:a="http://schemas.openxmlformats.org/drawingml/2006/main">
+              <a:graphicData uri="http://schemas.openxmlformats.org/drawingml/2006/picture">
+                <pic:pic xmlns:pic="http://schemas.openxmlformats.org/drawingml/2006/picture">
+                  <pic:nvPicPr>
+                    <pic:cNvPr id="1" name=""/>
+                    <pic:cNvPicPr/>
+                  </pic:nvPicPr>
+                  <pic:blipFill>
+                    <a:blip r:embed="rId27"/>
+                    <a:stretch>
+                      <a:fillRect/>
+                    </a:stretch>
+                  </pic:blipFill>
+                  <pic:spPr>
+                    <a:xfrm>
+                      <a:off x="0" y="0"/>
+                      <a:ext cx="5141877" cy="3686659"/>
+                    </a:xfrm>
+                    <a:prstGeom prst="rect">
+                      <a:avLst/>
+                    </a:prstGeom>
+                  </pic:spPr>
+                </pic:pic>
+              </a:graphicData>
+            </a:graphic>
+          </wp:inline>
+        </w:drawing>
+      </w:r>
+    </w:p>
+    <w:p>
+      <w:pPr>
+        <w:pStyle w:val="ListParagraph"/>
+        <w:numPr>
+          <w:ilvl w:val="0"/>
+          <w:numId w:val="2"/>
+        </w:numPr>
+        <w:rPr>
+          <w:rFonts w:ascii="Times New Roman" w:hAnsi="Times New Roman" w:cs="Times New Roman"/>
+          <w:sz w:val="24"/>
+          <w:szCs w:val="24"/>
+        </w:rPr>
+      </w:pPr>
+      <w:proofErr w:type="spellStart"/>
+      <w:r>
+        <w:rPr>
+          <w:rFonts w:ascii="Times New Roman" w:hAnsi="Times New Roman" w:cs="Times New Roman"/>
+          <w:sz w:val="24"/>
+          <w:szCs w:val="24"/>
+        </w:rPr>
+        <w:t>Implementasi</w:t>
+      </w:r>
+      <w:proofErr w:type="spellEnd"/>
+      <w:r>
+        <w:rPr>
+          <w:rFonts w:ascii="Times New Roman" w:hAnsi="Times New Roman" w:cs="Times New Roman"/>
+          <w:sz w:val="24"/>
+          <w:szCs w:val="24"/>
+        </w:rPr>
+        <w:t xml:space="preserve"> SSH </w:t>
+      </w:r>
+      <w:proofErr w:type="spellStart"/>
+      <w:r>
+        <w:rPr>
+          <w:rFonts w:ascii="Times New Roman" w:hAnsi="Times New Roman" w:cs="Times New Roman"/>
+          <w:sz w:val="24"/>
+          <w:szCs w:val="24"/>
+        </w:rPr>
+        <w:t>menggunakan</w:t>
+      </w:r>
+      <w:proofErr w:type="spellEnd"/>
+      <w:r>
+        <w:rPr>
+          <w:rFonts w:ascii="Times New Roman" w:hAnsi="Times New Roman" w:cs="Times New Roman"/>
+          <w:sz w:val="24"/>
+          <w:szCs w:val="24"/>
+        </w:rPr>
+        <w:t xml:space="preserve"> Linux</w:t>
+      </w:r>
+    </w:p>
+    <w:p>
+      <w:pPr>
+        <w:ind w:left="360"/>
+        <w:rPr>
+          <w:rFonts w:ascii="Times New Roman" w:hAnsi="Times New Roman" w:cs="Times New Roman"/>
+          <w:sz w:val="24"/>
+          <w:szCs w:val="24"/>
+        </w:rPr>
+      </w:pPr>
+      <w:r>
+        <w:rPr>
+          <w:rFonts w:ascii="Times New Roman" w:hAnsi="Times New Roman" w:cs="Times New Roman"/>
+          <w:noProof/>
+          <w:sz w:val="24"/>
+          <w:szCs w:val="24"/>
+        </w:rPr>
+        <w:drawing>
+          <wp:inline distT="0" distB="0" distL="0" distR="0">
+            <wp:extent cx="4429125" cy="3816335"/>
+            <wp:effectExtent l="0" t="0" r="0" b="0"/>
+            <wp:docPr id="9" name="Picture 9"/>
+            <wp:cNvGraphicFramePr>
+              <a:graphicFrameLocks xmlns:a="http://schemas.openxmlformats.org/drawingml/2006/main" noChangeAspect="1"/>
+            </wp:cNvGraphicFramePr>
+            <a:graphic xmlns:a="http://schemas.openxmlformats.org/drawingml/2006/main">
+              <a:graphicData uri="http://schemas.openxmlformats.org/drawingml/2006/picture">
+                <pic:pic xmlns:pic="http://schemas.openxmlformats.org/drawingml/2006/picture">
+                  <pic:nvPicPr>
+                    <pic:cNvPr id="9" name="WhatsApp Image 2019-04-03 at 23.04.54.jpeg"/>
+                    <pic:cNvPicPr/>
+                  </pic:nvPicPr>
+                  <pic:blipFill>
+                    <a:blip r:embed="rId28">
+                      <a:extLst>
+                        <a:ext uri="{28A0092B-C50C-407E-A947-70E740481C1C}">
+                          <a14:useLocalDpi xmlns:a14="http://schemas.microsoft.com/office/drawing/2010/main" val="0"/>
+                        </a:ext>
+                      </a:extLst>
+                    </a:blip>
+                    <a:stretch>
+                      <a:fillRect/>
+                    </a:stretch>
+                  </pic:blipFill>
+                  <pic:spPr>
+                    <a:xfrm>
+                      <a:off x="0" y="0"/>
+                      <a:ext cx="4441628" cy="3827108"/>
+                    </a:xfrm>
+                    <a:prstGeom prst="rect">
+                      <a:avLst/>
+                    </a:prstGeom>
+                  </pic:spPr>
+                </pic:pic>
+              </a:graphicData>
+            </a:graphic>
+          </wp:inline>
+        </w:drawing>
+      </w:r>
+    </w:p>
+    <w:p>
+      <w:pPr>
+        <w:pStyle w:val="ListParagraph"/>
+        <w:numPr>
+          <w:ilvl w:val="0"/>
+          <w:numId w:val="2"/>
+        </w:numPr>
+        <w:rPr>
+          <w:rFonts w:ascii="Times New Roman" w:hAnsi="Times New Roman" w:cs="Times New Roman"/>
+          <w:sz w:val="24"/>
+          <w:szCs w:val="24"/>
+        </w:rPr>
+      </w:pPr>
+      <w:r>
+        <w:rPr>
+          <w:rFonts w:ascii="Times New Roman" w:hAnsi="Times New Roman" w:cs="Times New Roman"/>
+          <w:sz w:val="24"/>
+          <w:szCs w:val="24"/>
+        </w:rPr>
+        <w:lastRenderedPageBreak/>
+        <w:t xml:space="preserve">Proses block </w:t>
+      </w:r>
+      <w:proofErr w:type="spellStart"/>
+      <w:r>
+        <w:rPr>
+          <w:rFonts w:ascii="Times New Roman" w:hAnsi="Times New Roman" w:cs="Times New Roman"/>
+          <w:sz w:val="24"/>
+          <w:szCs w:val="24"/>
+        </w:rPr>
+        <w:t>situs</w:t>
+      </w:r>
+      <w:proofErr w:type="spellEnd"/>
+      <w:r>
+        <w:rPr>
+          <w:rFonts w:ascii="Times New Roman" w:hAnsi="Times New Roman" w:cs="Times New Roman"/>
+          <w:sz w:val="24"/>
+          <w:szCs w:val="24"/>
+        </w:rPr>
+        <w:t xml:space="preserve"> </w:t>
+      </w:r>
+      <w:proofErr w:type="spellStart"/>
+      <w:r>
+        <w:rPr>
+          <w:rFonts w:ascii="Times New Roman" w:hAnsi="Times New Roman" w:cs="Times New Roman"/>
+          <w:sz w:val="24"/>
+          <w:szCs w:val="24"/>
+        </w:rPr>
+        <w:t>youtube</w:t>
+      </w:r>
+      <w:proofErr w:type="spellEnd"/>
+    </w:p>
+    <w:p>
+      <w:pPr>
+        <w:ind w:left="360"/>
+        <w:rPr>
+          <w:rFonts w:ascii="Times New Roman" w:hAnsi="Times New Roman" w:cs="Times New Roman"/>
+          <w:sz w:val="24"/>
+          <w:szCs w:val="24"/>
+        </w:rPr>
+      </w:pPr>
+      <w:r>
+        <w:rPr>
+          <w:noProof/>
+        </w:rPr>
+        <w:drawing>
+          <wp:inline distT="0" distB="0" distL="0" distR="0" wp14:anchorId="3F9856B3" wp14:editId="4F630883">
+            <wp:extent cx="5810250" cy="3571875"/>
+            <wp:effectExtent l="0" t="0" r="0" b="9525"/>
+            <wp:docPr id="2" name="Picture 2"/>
+            <wp:cNvGraphicFramePr>
+              <a:graphicFrameLocks xmlns:a="http://schemas.openxmlformats.org/drawingml/2006/main" noChangeAspect="1"/>
+            </wp:cNvGraphicFramePr>
+            <a:graphic xmlns:a="http://schemas.openxmlformats.org/drawingml/2006/main">
+              <a:graphicData uri="http://schemas.openxmlformats.org/drawingml/2006/picture">
+                <pic:pic xmlns:pic="http://schemas.openxmlformats.org/drawingml/2006/picture">
+                  <pic:nvPicPr>
+                    <pic:cNvPr id="1" name=""/>
+                    <pic:cNvPicPr/>
+                  </pic:nvPicPr>
+                  <pic:blipFill>
+                    <a:blip r:embed="rId29"/>
+                    <a:stretch>
+                      <a:fillRect/>
+                    </a:stretch>
+                  </pic:blipFill>
+                  <pic:spPr>
+                    <a:xfrm>
+                      <a:off x="0" y="0"/>
+                      <a:ext cx="5810250" cy="3571875"/>
+                    </a:xfrm>
+                    <a:prstGeom prst="rect">
+                      <a:avLst/>
+                    </a:prstGeom>
+                  </pic:spPr>
+                </pic:pic>
+              </a:graphicData>
+            </a:graphic>
+          </wp:inline>
+        </w:drawing>
+      </w:r>
+    </w:p>
+    <w:p>
+      <w:pPr>
+        <w:ind w:left="360"/>
+        <w:rPr>
+          <w:rFonts w:ascii="Times New Roman" w:hAnsi="Times New Roman" w:cs="Times New Roman"/>
+          <w:sz w:val="24"/>
+          <w:szCs w:val="24"/>
+        </w:rPr>
+      </w:pPr>
+      <w:r>
+        <w:rPr>
+          <w:noProof/>
+        </w:rPr>
+        <w:drawing>
+          <wp:inline distT="0" distB="0" distL="0" distR="0" wp14:anchorId="6570D585" wp14:editId="2FB8493D">
+            <wp:extent cx="4810125" cy="3305175"/>
+            <wp:effectExtent l="0" t="0" r="9525" b="9525"/>
+            <wp:docPr id="14" name="Picture 14"/>
+            <wp:cNvGraphicFramePr>
+              <a:graphicFrameLocks xmlns:a="http://schemas.openxmlformats.org/drawingml/2006/main" noChangeAspect="1"/>
+            </wp:cNvGraphicFramePr>
+            <a:graphic xmlns:a="http://schemas.openxmlformats.org/drawingml/2006/main">
+              <a:graphicData uri="http://schemas.openxmlformats.org/drawingml/2006/picture">
+                <pic:pic xmlns:pic="http://schemas.openxmlformats.org/drawingml/2006/picture">
+                  <pic:nvPicPr>
+                    <pic:cNvPr id="1" name=""/>
+                    <pic:cNvPicPr/>
+                  </pic:nvPicPr>
+                  <pic:blipFill>
+                    <a:blip r:embed="rId30"/>
+                    <a:stretch>
+                      <a:fillRect/>
+                    </a:stretch>
+                  </pic:blipFill>
+                  <pic:spPr>
+                    <a:xfrm>
+                      <a:off x="0" y="0"/>
+                      <a:ext cx="4810125" cy="3305175"/>
+                    </a:xfrm>
+                    <a:prstGeom prst="rect">
+                      <a:avLst/>
+                    </a:prstGeom>
+                  </pic:spPr>
+                </pic:pic>
+              </a:graphicData>
+            </a:graphic>
+          </wp:inline>
+        </w:drawing>
+      </w:r>
+    </w:p>
+    <w:p>
+      <w:pPr>
+        <w:rPr>
+          <w:rFonts w:ascii="Times New Roman" w:hAnsi="Times New Roman" w:cs="Times New Roman"/>
+          <w:sz w:val="24"/>
+          <w:szCs w:val="24"/>
+        </w:rPr>
+      </w:pPr>
+      <w:r>
+        <w:rPr>
+          <w:rFonts w:ascii="Times New Roman" w:hAnsi="Times New Roman" w:cs="Times New Roman"/>
+          <w:sz w:val="24"/>
+          <w:szCs w:val="24"/>
+        </w:rPr>
+        <w:br w:type="page"/>
+      </w:r>
+    </w:p>
+    <w:p>
+      <w:pPr>
+        <w:pStyle w:val="ListParagraph"/>
+        <w:numPr>
+          <w:ilvl w:val="0"/>
+          <w:numId w:val="2"/>
+        </w:numPr>
+        <w:rPr>
+          <w:rFonts w:ascii="Times New Roman" w:hAnsi="Times New Roman" w:cs="Times New Roman"/>
+          <w:sz w:val="24"/>
+          <w:szCs w:val="24"/>
+        </w:rPr>
+      </w:pPr>
+      <w:proofErr w:type="spellStart"/>
+      <w:r>
+        <w:rPr>
+          <w:rFonts w:ascii="Times New Roman" w:hAnsi="Times New Roman" w:cs="Times New Roman"/>
+          <w:sz w:val="24"/>
+          <w:szCs w:val="24"/>
+        </w:rPr>
+        <w:lastRenderedPageBreak/>
+        <w:t>Mengaktifkan</w:t>
+      </w:r>
+      <w:proofErr w:type="spellEnd"/>
+      <w:r>
+        <w:rPr>
+          <w:rFonts w:ascii="Times New Roman" w:hAnsi="Times New Roman" w:cs="Times New Roman"/>
+          <w:sz w:val="24"/>
+          <w:szCs w:val="24"/>
+        </w:rPr>
+        <w:t xml:space="preserve"> Tunnel SSH Server </w:t>
+      </w:r>
+      <w:proofErr w:type="spellStart"/>
+      <w:r>
+        <w:rPr>
+          <w:rFonts w:ascii="Times New Roman" w:hAnsi="Times New Roman" w:cs="Times New Roman"/>
+          <w:sz w:val="24"/>
+          <w:szCs w:val="24"/>
+        </w:rPr>
+        <w:t>pada</w:t>
+      </w:r>
+      <w:proofErr w:type="spellEnd"/>
+      <w:r>
+        <w:rPr>
+          <w:rFonts w:ascii="Times New Roman" w:hAnsi="Times New Roman" w:cs="Times New Roman"/>
+          <w:sz w:val="24"/>
+          <w:szCs w:val="24"/>
+        </w:rPr>
+        <w:t xml:space="preserve"> Linux</w:t>
+      </w:r>
+    </w:p>
+    <w:p>
+      <w:pPr>
+        <w:ind w:left="360"/>
+        <w:rPr>
+          <w:rFonts w:ascii="Times New Roman" w:hAnsi="Times New Roman" w:cs="Times New Roman"/>
+          <w:sz w:val="24"/>
+          <w:szCs w:val="24"/>
+        </w:rPr>
+      </w:pPr>
+      <w:r>
+        <w:rPr>
+          <w:noProof/>
+        </w:rPr>
+        <w:drawing>
+          <wp:inline distT="0" distB="0" distL="0" distR="0" wp14:anchorId="5000D6AC" wp14:editId="5DD65F80">
+            <wp:extent cx="5943600" cy="306070"/>
+            <wp:effectExtent l="0" t="0" r="0" b="0"/>
+            <wp:docPr id="15" name="Picture 15"/>
+            <wp:cNvGraphicFramePr>
+              <a:graphicFrameLocks xmlns:a="http://schemas.openxmlformats.org/drawingml/2006/main" noChangeAspect="1"/>
+            </wp:cNvGraphicFramePr>
+            <a:graphic xmlns:a="http://schemas.openxmlformats.org/drawingml/2006/main">
+              <a:graphicData uri="http://schemas.openxmlformats.org/drawingml/2006/picture">
+                <pic:pic xmlns:pic="http://schemas.openxmlformats.org/drawingml/2006/picture">
+                  <pic:nvPicPr>
+                    <pic:cNvPr id="1" name=""/>
+                    <pic:cNvPicPr/>
+                  </pic:nvPicPr>
+                  <pic:blipFill>
+                    <a:blip r:embed="rId31"/>
+                    <a:stretch>
+                      <a:fillRect/>
+                    </a:stretch>
+                  </pic:blipFill>
+                  <pic:spPr>
+                    <a:xfrm>
+                      <a:off x="0" y="0"/>
+                      <a:ext cx="5943600" cy="306070"/>
+                    </a:xfrm>
+                    <a:prstGeom prst="rect">
+                      <a:avLst/>
+                    </a:prstGeom>
+                  </pic:spPr>
+                </pic:pic>
+              </a:graphicData>
+            </a:graphic>
+          </wp:inline>
+        </w:drawing>
+      </w:r>
+    </w:p>
+    <w:p>
+      <w:pPr>
+        <w:ind w:left="360"/>
+        <w:rPr>
+          <w:rFonts w:ascii="Times New Roman" w:hAnsi="Times New Roman" w:cs="Times New Roman"/>
+          <w:sz w:val="24"/>
+          <w:szCs w:val="24"/>
+        </w:rPr>
+      </w:pPr>
+    </w:p>
+    <w:p>
+      <w:pPr>
+        <w:pStyle w:val="ListParagraph"/>
+        <w:numPr>
+          <w:ilvl w:val="0"/>
+          <w:numId w:val="2"/>
+        </w:numPr>
+        <w:rPr>
+          <w:rFonts w:ascii="Times New Roman" w:hAnsi="Times New Roman" w:cs="Times New Roman"/>
+          <w:sz w:val="24"/>
+          <w:szCs w:val="24"/>
+        </w:rPr>
+      </w:pPr>
+      <w:proofErr w:type="spellStart"/>
+      <w:r>
+        <w:rPr>
+          <w:rFonts w:ascii="Times New Roman" w:hAnsi="Times New Roman" w:cs="Times New Roman"/>
+          <w:sz w:val="24"/>
+          <w:szCs w:val="24"/>
+        </w:rPr>
+        <w:t>Mengatur</w:t>
+      </w:r>
+      <w:proofErr w:type="spellEnd"/>
+      <w:r>
+        <w:rPr>
+          <w:rFonts w:ascii="Times New Roman" w:hAnsi="Times New Roman" w:cs="Times New Roman"/>
+          <w:sz w:val="24"/>
+          <w:szCs w:val="24"/>
+        </w:rPr>
+        <w:t xml:space="preserve"> Tunnel SSH </w:t>
+      </w:r>
+      <w:proofErr w:type="spellStart"/>
+      <w:r>
+        <w:rPr>
+          <w:rFonts w:ascii="Times New Roman" w:hAnsi="Times New Roman" w:cs="Times New Roman"/>
+          <w:sz w:val="24"/>
+          <w:szCs w:val="24"/>
+        </w:rPr>
+        <w:t>menggunakan</w:t>
+      </w:r>
+      <w:proofErr w:type="spellEnd"/>
+      <w:r>
+        <w:rPr>
+          <w:rFonts w:ascii="Times New Roman" w:hAnsi="Times New Roman" w:cs="Times New Roman"/>
+          <w:sz w:val="24"/>
+          <w:szCs w:val="24"/>
+        </w:rPr>
+        <w:t xml:space="preserve"> </w:t>
+      </w:r>
+      <w:proofErr w:type="spellStart"/>
+      <w:r>
+        <w:rPr>
+          <w:rFonts w:ascii="Times New Roman" w:hAnsi="Times New Roman" w:cs="Times New Roman"/>
+          <w:sz w:val="24"/>
+          <w:szCs w:val="24"/>
+        </w:rPr>
+        <w:t>PuTTY</w:t>
+      </w:r>
+      <w:proofErr w:type="spellEnd"/>
+    </w:p>
+    <w:p>
+      <w:pPr>
+        <w:ind w:left="360"/>
+        <w:rPr>
+          <w:rFonts w:ascii="Times New Roman" w:hAnsi="Times New Roman" w:cs="Times New Roman"/>
+          <w:sz w:val="24"/>
+          <w:szCs w:val="24"/>
+        </w:rPr>
+      </w:pPr>
+      <w:r>
+        <w:rPr>
+          <w:noProof/>
+        </w:rPr>
+        <w:drawing>
+          <wp:inline distT="0" distB="0" distL="0" distR="0" wp14:anchorId="688B373A" wp14:editId="7A2DC618">
+            <wp:extent cx="4400550" cy="4352925"/>
+            <wp:effectExtent l="0" t="0" r="0" b="9525"/>
+            <wp:docPr id="31" name="Picture 31"/>
+            <wp:cNvGraphicFramePr>
+              <a:graphicFrameLocks xmlns:a="http://schemas.openxmlformats.org/drawingml/2006/main" noChangeAspect="1"/>
+            </wp:cNvGraphicFramePr>
+            <a:graphic xmlns:a="http://schemas.openxmlformats.org/drawingml/2006/main">
+              <a:graphicData uri="http://schemas.openxmlformats.org/drawingml/2006/picture">
+                <pic:pic xmlns:pic="http://schemas.openxmlformats.org/drawingml/2006/picture">
+                  <pic:nvPicPr>
+                    <pic:cNvPr id="1" name=""/>
+                    <pic:cNvPicPr/>
+                  </pic:nvPicPr>
+                  <pic:blipFill>
+                    <a:blip r:embed="rId32"/>
+                    <a:stretch>
+                      <a:fillRect/>
+                    </a:stretch>
+                  </pic:blipFill>
+                  <pic:spPr>
+                    <a:xfrm>
+                      <a:off x="0" y="0"/>
+                      <a:ext cx="4400550" cy="4352925"/>
+                    </a:xfrm>
+                    <a:prstGeom prst="rect">
+                      <a:avLst/>
+                    </a:prstGeom>
+                  </pic:spPr>
+                </pic:pic>
+              </a:graphicData>
+            </a:graphic>
+          </wp:inline>
+        </w:drawing>
+      </w:r>
+    </w:p>
+    <w:p>
+      <w:pPr>
+        <w:ind w:left="360"/>
+        <w:rPr>
+          <w:rFonts w:ascii="Times New Roman" w:hAnsi="Times New Roman" w:cs="Times New Roman"/>
+          <w:sz w:val="24"/>
+          <w:szCs w:val="24"/>
+        </w:rPr>
+      </w:pPr>
+      <w:r>
+        <w:rPr>
+          <w:noProof/>
+        </w:rPr>
+        <w:lastRenderedPageBreak/>
+        <w:drawing>
+          <wp:inline distT="0" distB="0" distL="0" distR="0" wp14:anchorId="1B6BB4EC" wp14:editId="296375AE">
+            <wp:extent cx="4448175" cy="4333875"/>
+            <wp:effectExtent l="0" t="0" r="9525" b="9525"/>
+            <wp:docPr id="32" name="Picture 32"/>
+            <wp:cNvGraphicFramePr>
+              <a:graphicFrameLocks xmlns:a="http://schemas.openxmlformats.org/drawingml/2006/main" noChangeAspect="1"/>
+            </wp:cNvGraphicFramePr>
+            <a:graphic xmlns:a="http://schemas.openxmlformats.org/drawingml/2006/main">
+              <a:graphicData uri="http://schemas.openxmlformats.org/drawingml/2006/picture">
+                <pic:pic xmlns:pic="http://schemas.openxmlformats.org/drawingml/2006/picture">
+                  <pic:nvPicPr>
+                    <pic:cNvPr id="1" name=""/>
+                    <pic:cNvPicPr/>
+                  </pic:nvPicPr>
+                  <pic:blipFill>
+                    <a:blip r:embed="rId33"/>
+                    <a:stretch>
+                      <a:fillRect/>
+                    </a:stretch>
+                  </pic:blipFill>
+                  <pic:spPr>
+                    <a:xfrm>
+                      <a:off x="0" y="0"/>
+                      <a:ext cx="4448175" cy="4333875"/>
+                    </a:xfrm>
+                    <a:prstGeom prst="rect">
+                      <a:avLst/>
+                    </a:prstGeom>
+                  </pic:spPr>
+                </pic:pic>
+              </a:graphicData>
+            </a:graphic>
+          </wp:inline>
+        </w:drawing>
+      </w:r>
+    </w:p>
+    <w:p>
+      <w:pPr>
+        <w:ind w:left="360"/>
+        <w:rPr>
+          <w:rFonts w:ascii="Times New Roman" w:hAnsi="Times New Roman" w:cs="Times New Roman"/>
+          <w:sz w:val="24"/>
+          <w:szCs w:val="24"/>
+        </w:rPr>
+      </w:pPr>
+    </w:p>
+    <w:p>
+      <w:pPr>
+        <w:ind w:left="360"/>
+        <w:rPr>
+          <w:rFonts w:ascii="Times New Roman" w:hAnsi="Times New Roman" w:cs="Times New Roman"/>
+          <w:sz w:val="24"/>
+          <w:szCs w:val="24"/>
+        </w:rPr>
+      </w:pPr>
+    </w:p>
+    <w:p>
+      <w:pPr>
+        <w:ind w:left="360"/>
+        <w:rPr>
+          <w:rFonts w:ascii="Times New Roman" w:hAnsi="Times New Roman" w:cs="Times New Roman"/>
+          <w:sz w:val="24"/>
+          <w:szCs w:val="24"/>
+        </w:rPr>
+      </w:pPr>
+      <w:r>
+        <w:rPr>
+          <w:noProof/>
+        </w:rPr>
+        <w:lastRenderedPageBreak/>
+        <w:drawing>
+          <wp:inline distT="0" distB="0" distL="0" distR="0" wp14:anchorId="6B0480B8" wp14:editId="29386169">
+            <wp:extent cx="5943600" cy="3803650"/>
+            <wp:effectExtent l="0" t="0" r="0" b="6350"/>
+            <wp:docPr id="21" name="Picture 21"/>
+            <wp:cNvGraphicFramePr>
+              <a:graphicFrameLocks xmlns:a="http://schemas.openxmlformats.org/drawingml/2006/main" noChangeAspect="1"/>
+            </wp:cNvGraphicFramePr>
+            <a:graphic xmlns:a="http://schemas.openxmlformats.org/drawingml/2006/main">
+              <a:graphicData uri="http://schemas.openxmlformats.org/drawingml/2006/picture">
+                <pic:pic xmlns:pic="http://schemas.openxmlformats.org/drawingml/2006/picture">
+                  <pic:nvPicPr>
+                    <pic:cNvPr id="1" name=""/>
+                    <pic:cNvPicPr/>
+                  </pic:nvPicPr>
+                  <pic:blipFill>
+                    <a:blip r:embed="rId34"/>
+                    <a:stretch>
+                      <a:fillRect/>
+                    </a:stretch>
+                  </pic:blipFill>
+                  <pic:spPr>
+                    <a:xfrm>
+                      <a:off x="0" y="0"/>
+                      <a:ext cx="5943600" cy="3803650"/>
+                    </a:xfrm>
+                    <a:prstGeom prst="rect">
+                      <a:avLst/>
+                    </a:prstGeom>
+                  </pic:spPr>
+                </pic:pic>
+              </a:graphicData>
+            </a:graphic>
+          </wp:inline>
+        </w:drawing>
+      </w:r>
+    </w:p>
+    <w:p>
+      <w:pPr>
+        <w:rPr>
+          <w:rFonts w:ascii="Times New Roman" w:hAnsi="Times New Roman" w:cs="Times New Roman"/>
+          <w:sz w:val="24"/>
+          <w:szCs w:val="24"/>
+        </w:rPr>
+      </w:pPr>
+      <w:r>
+        <w:rPr>
+          <w:rFonts w:ascii="Times New Roman" w:hAnsi="Times New Roman" w:cs="Times New Roman"/>
+          <w:sz w:val="24"/>
+          <w:szCs w:val="24"/>
+        </w:rPr>
+        <w:br w:type="page"/>
+      </w:r>
+      <w:bookmarkStart w:id="0" w:name="_GoBack"/>
+      <w:bookmarkEnd w:id="0"/>
+    </w:p>
+    <w:p>
+      <w:pPr>
+        <w:pStyle w:val="ListParagraph"/>
+        <w:numPr>
+          <w:ilvl w:val="0"/>
+          <w:numId w:val="2"/>
+        </w:numPr>
+        <w:rPr>
+          <w:rFonts w:ascii="Times New Roman" w:hAnsi="Times New Roman" w:cs="Times New Roman"/>
+          <w:sz w:val="24"/>
+          <w:szCs w:val="24"/>
+        </w:rPr>
+      </w:pPr>
+      <w:proofErr w:type="spellStart"/>
+      <w:r>
+        <w:rPr>
+          <w:rFonts w:ascii="Times New Roman" w:hAnsi="Times New Roman" w:cs="Times New Roman"/>
+          <w:sz w:val="24"/>
+          <w:szCs w:val="24"/>
+        </w:rPr>
+        <w:lastRenderedPageBreak/>
+        <w:t>Mengatur</w:t>
+      </w:r>
+      <w:proofErr w:type="spellEnd"/>
+      <w:r>
+        <w:rPr>
+          <w:rFonts w:ascii="Times New Roman" w:hAnsi="Times New Roman" w:cs="Times New Roman"/>
+          <w:sz w:val="24"/>
+          <w:szCs w:val="24"/>
+        </w:rPr>
+        <w:t xml:space="preserve"> proxy </w:t>
+      </w:r>
+      <w:proofErr w:type="spellStart"/>
+      <w:r>
+        <w:rPr>
+          <w:rFonts w:ascii="Times New Roman" w:hAnsi="Times New Roman" w:cs="Times New Roman"/>
+          <w:sz w:val="24"/>
+          <w:szCs w:val="24"/>
+        </w:rPr>
+        <w:t>secara</w:t>
+      </w:r>
+      <w:proofErr w:type="spellEnd"/>
+      <w:r>
+        <w:rPr>
+          <w:rFonts w:ascii="Times New Roman" w:hAnsi="Times New Roman" w:cs="Times New Roman"/>
+          <w:sz w:val="24"/>
+          <w:szCs w:val="24"/>
+        </w:rPr>
+        <w:t xml:space="preserve"> manual agar </w:t>
+      </w:r>
+      <w:proofErr w:type="spellStart"/>
+      <w:r>
+        <w:rPr>
+          <w:rFonts w:ascii="Times New Roman" w:hAnsi="Times New Roman" w:cs="Times New Roman"/>
+          <w:sz w:val="24"/>
+          <w:szCs w:val="24"/>
+        </w:rPr>
+        <w:t>dapat</w:t>
+      </w:r>
+      <w:proofErr w:type="spellEnd"/>
+      <w:r>
+        <w:rPr>
+          <w:rFonts w:ascii="Times New Roman" w:hAnsi="Times New Roman" w:cs="Times New Roman"/>
+          <w:sz w:val="24"/>
+          <w:szCs w:val="24"/>
+        </w:rPr>
+        <w:t xml:space="preserve"> </w:t>
+      </w:r>
+      <w:proofErr w:type="spellStart"/>
+      <w:r>
+        <w:rPr>
+          <w:rFonts w:ascii="Times New Roman" w:hAnsi="Times New Roman" w:cs="Times New Roman"/>
+          <w:sz w:val="24"/>
+          <w:szCs w:val="24"/>
+        </w:rPr>
+        <w:t>mengunakan</w:t>
+      </w:r>
+      <w:proofErr w:type="spellEnd"/>
+      <w:r>
+        <w:rPr>
+          <w:rFonts w:ascii="Times New Roman" w:hAnsi="Times New Roman" w:cs="Times New Roman"/>
+          <w:sz w:val="24"/>
+          <w:szCs w:val="24"/>
+        </w:rPr>
+        <w:t xml:space="preserve"> </w:t>
+      </w:r>
+      <w:proofErr w:type="spellStart"/>
+      <w:r>
+        <w:rPr>
+          <w:rFonts w:ascii="Times New Roman" w:hAnsi="Times New Roman" w:cs="Times New Roman"/>
+          <w:sz w:val="24"/>
+          <w:szCs w:val="24"/>
+        </w:rPr>
+        <w:t>situs</w:t>
+      </w:r>
+      <w:proofErr w:type="spellEnd"/>
+      <w:r>
+        <w:rPr>
+          <w:rFonts w:ascii="Times New Roman" w:hAnsi="Times New Roman" w:cs="Times New Roman"/>
+          <w:sz w:val="24"/>
+          <w:szCs w:val="24"/>
+        </w:rPr>
+        <w:t xml:space="preserve"> yang di </w:t>
+      </w:r>
+      <w:proofErr w:type="spellStart"/>
+      <w:r>
+        <w:rPr>
+          <w:rFonts w:ascii="Times New Roman" w:hAnsi="Times New Roman" w:cs="Times New Roman"/>
+          <w:sz w:val="24"/>
+          <w:szCs w:val="24"/>
+        </w:rPr>
+        <w:t>blokir</w:t>
+      </w:r>
+      <w:proofErr w:type="spellEnd"/>
+      <w:r>
+        <w:rPr>
+          <w:rFonts w:ascii="Times New Roman" w:hAnsi="Times New Roman" w:cs="Times New Roman"/>
+          <w:sz w:val="24"/>
+          <w:szCs w:val="24"/>
+        </w:rPr>
+        <w:t xml:space="preserve"> (</w:t>
+      </w:r>
+      <w:proofErr w:type="spellStart"/>
+      <w:r>
+        <w:rPr>
+          <w:rFonts w:ascii="Times New Roman" w:hAnsi="Times New Roman" w:cs="Times New Roman"/>
+          <w:sz w:val="24"/>
+          <w:szCs w:val="24"/>
+        </w:rPr>
+        <w:t>pada</w:t>
+      </w:r>
+      <w:proofErr w:type="spellEnd"/>
+      <w:r>
+        <w:rPr>
+          <w:rFonts w:ascii="Times New Roman" w:hAnsi="Times New Roman" w:cs="Times New Roman"/>
+          <w:sz w:val="24"/>
+          <w:szCs w:val="24"/>
+        </w:rPr>
+        <w:t xml:space="preserve"> </w:t>
+      </w:r>
+      <w:proofErr w:type="spellStart"/>
+      <w:r>
+        <w:rPr>
+          <w:rFonts w:ascii="Times New Roman" w:hAnsi="Times New Roman" w:cs="Times New Roman"/>
+          <w:sz w:val="24"/>
+          <w:szCs w:val="24"/>
+        </w:rPr>
+        <w:t>contoh</w:t>
+      </w:r>
+      <w:proofErr w:type="spellEnd"/>
+      <w:r>
+        <w:rPr>
+          <w:rFonts w:ascii="Times New Roman" w:hAnsi="Times New Roman" w:cs="Times New Roman"/>
+          <w:sz w:val="24"/>
+          <w:szCs w:val="24"/>
+        </w:rPr>
+        <w:t xml:space="preserve"> </w:t>
+      </w:r>
+      <w:proofErr w:type="spellStart"/>
+      <w:r>
+        <w:rPr>
+          <w:rFonts w:ascii="Times New Roman" w:hAnsi="Times New Roman" w:cs="Times New Roman"/>
+          <w:sz w:val="24"/>
+          <w:szCs w:val="24"/>
+        </w:rPr>
+        <w:t>ini</w:t>
+      </w:r>
+      <w:proofErr w:type="spellEnd"/>
+      <w:r>
+        <w:rPr>
+          <w:rFonts w:ascii="Times New Roman" w:hAnsi="Times New Roman" w:cs="Times New Roman"/>
+          <w:sz w:val="24"/>
+          <w:szCs w:val="24"/>
+        </w:rPr>
+        <w:t xml:space="preserve"> </w:t>
+      </w:r>
+      <w:proofErr w:type="spellStart"/>
+      <w:r>
+        <w:rPr>
+          <w:rFonts w:ascii="Times New Roman" w:hAnsi="Times New Roman" w:cs="Times New Roman"/>
+          <w:sz w:val="24"/>
+          <w:szCs w:val="24"/>
+        </w:rPr>
+        <w:t>menggunakan</w:t>
+      </w:r>
+      <w:proofErr w:type="spellEnd"/>
+      <w:r>
+        <w:rPr>
+          <w:rFonts w:ascii="Times New Roman" w:hAnsi="Times New Roman" w:cs="Times New Roman"/>
+          <w:sz w:val="24"/>
+          <w:szCs w:val="24"/>
+        </w:rPr>
+        <w:t xml:space="preserve"> </w:t>
+      </w:r>
+      <w:proofErr w:type="spellStart"/>
+      <w:r>
+        <w:rPr>
+          <w:rFonts w:ascii="Times New Roman" w:hAnsi="Times New Roman" w:cs="Times New Roman"/>
+          <w:sz w:val="24"/>
+          <w:szCs w:val="24"/>
+        </w:rPr>
+        <w:t>situs</w:t>
+      </w:r>
+      <w:proofErr w:type="spellEnd"/>
+      <w:r>
+        <w:rPr>
+          <w:rFonts w:ascii="Times New Roman" w:hAnsi="Times New Roman" w:cs="Times New Roman"/>
+          <w:sz w:val="24"/>
+          <w:szCs w:val="24"/>
+        </w:rPr>
+        <w:t xml:space="preserve"> </w:t>
+      </w:r>
+      <w:proofErr w:type="spellStart"/>
+      <w:r>
+        <w:rPr>
+          <w:rFonts w:ascii="Times New Roman" w:hAnsi="Times New Roman" w:cs="Times New Roman"/>
+          <w:sz w:val="24"/>
+          <w:szCs w:val="24"/>
+        </w:rPr>
+        <w:t>youtube</w:t>
+      </w:r>
+      <w:proofErr w:type="spellEnd"/>
+      <w:r>
+        <w:rPr>
+          <w:rFonts w:ascii="Times New Roman" w:hAnsi="Times New Roman" w:cs="Times New Roman"/>
+          <w:sz w:val="24"/>
+          <w:szCs w:val="24"/>
+        </w:rPr>
+        <w:t>)</w:t>
+      </w:r>
+    </w:p>
+    <w:p>
+      <w:pPr>
+        <w:ind w:left="360"/>
+        <w:rPr>
+          <w:rFonts w:ascii="Times New Roman" w:hAnsi="Times New Roman" w:cs="Times New Roman"/>
+          <w:sz w:val="24"/>
+          <w:szCs w:val="24"/>
+        </w:rPr>
+      </w:pPr>
+      <w:r>
+        <w:rPr>
+          <w:noProof/>
+        </w:rPr>
+        <w:drawing>
+          <wp:inline distT="0" distB="0" distL="0" distR="0" wp14:anchorId="2D0E8CC8" wp14:editId="39164217">
+            <wp:extent cx="5943600" cy="5556250"/>
+            <wp:effectExtent l="0" t="0" r="0" b="6350"/>
+            <wp:docPr id="20" name="Picture 20"/>
+            <wp:cNvGraphicFramePr>
+              <a:graphicFrameLocks xmlns:a="http://schemas.openxmlformats.org/drawingml/2006/main" noChangeAspect="1"/>
+            </wp:cNvGraphicFramePr>
+            <a:graphic xmlns:a="http://schemas.openxmlformats.org/drawingml/2006/main">
+              <a:graphicData uri="http://schemas.openxmlformats.org/drawingml/2006/picture">
+                <pic:pic xmlns:pic="http://schemas.openxmlformats.org/drawingml/2006/picture">
+                  <pic:nvPicPr>
+                    <pic:cNvPr id="1" name=""/>
+                    <pic:cNvPicPr/>
+                  </pic:nvPicPr>
+                  <pic:blipFill>
+                    <a:blip r:embed="rId35"/>
+                    <a:stretch>
+                      <a:fillRect/>
+                    </a:stretch>
+                  </pic:blipFill>
+                  <pic:spPr>
+                    <a:xfrm>
+                      <a:off x="0" y="0"/>
+                      <a:ext cx="5943600" cy="5556250"/>
+                    </a:xfrm>
+                    <a:prstGeom prst="rect">
+                      <a:avLst/>
+                    </a:prstGeom>
+                  </pic:spPr>
+                </pic:pic>
+              </a:graphicData>
+            </a:graphic>
+          </wp:inline>
+        </w:drawing>
       </w:r>
     </w:p>
     <w:sectPr>
@@ -2259,7 +3515,7 @@
 </file>
 
 <file path=word/numbering.xml><?xml version="1.0" encoding="utf-8"?>
-<w:numbering xmlns:wpc="http://schemas.microsoft.com/office/word/2010/wordprocessingCanvas" xmlns:mc="http://schemas.openxmlformats.org/markup-compatibility/2006" xmlns:o="urn:schemas-microsoft-com:office:office" xmlns:r="http://schemas.openxmlformats.org/officeDocument/2006/relationships" xmlns:m="http://schemas.openxmlformats.org/officeDocument/2006/math" xmlns:v="urn:schemas-microsoft-com:vml" xmlns:wp14="http://schemas.microsoft.com/office/word/2010/wordprocessingDrawing" xmlns:wp="http://schemas.openxmlformats.org/drawingml/2006/wordprocessingDrawing" xmlns:w10="urn:schemas-microsoft-com:office:word" xmlns:w="http://schemas.openxmlformats.org/wordprocessingml/2006/main" xmlns:w14="http://schemas.microsoft.com/office/word/2010/wordml" xmlns:wpg="http://schemas.microsoft.com/office/word/2010/wordprocessingGroup" xmlns:wpi="http://schemas.microsoft.com/office/word/2010/wordprocessingInk" xmlns:wne="http://schemas.microsoft.com/office/word/2006/wordml" xmlns:wps="http://schemas.microsoft.com/office/word/2010/wordprocessingShape" mc:Ignorable="w14 wp14">
+<w:numbering xmlns:wpc="http://schemas.microsoft.com/office/word/2010/wordprocessingCanvas" xmlns:mc="http://schemas.openxmlformats.org/markup-compatibility/2006" xmlns:o="urn:schemas-microsoft-com:office:office" xmlns:r="http://schemas.openxmlformats.org/officeDocument/2006/relationships" xmlns:m="http://schemas.openxmlformats.org/officeDocument/2006/math" xmlns:v="urn:schemas-microsoft-com:vml" xmlns:wp14="http://schemas.microsoft.com/office/word/2010/wordprocessingDrawing" xmlns:wp="http://schemas.openxmlformats.org/drawingml/2006/wordprocessingDrawing" xmlns:w10="urn:schemas-microsoft-com:office:word" xmlns:w="http://schemas.openxmlformats.org/wordprocessingml/2006/main" xmlns:w14="http://schemas.microsoft.com/office/word/2010/wordml" xmlns:w15="http://schemas.microsoft.com/office/word/2012/wordml" xmlns:wpg="http://schemas.microsoft.com/office/word/2010/wordprocessingGroup" xmlns:wpi="http://schemas.microsoft.com/office/word/2010/wordprocessingInk" xmlns:wne="http://schemas.microsoft.com/office/word/2006/wordml" xmlns:wps="http://schemas.microsoft.com/office/word/2010/wordprocessingShape" mc:Ignorable="w14 w15 wp14">
   <w:abstractNum w:abstractNumId="0">
     <w:nsid w:val="1A21183B"/>
     <w:multiLevelType w:val="hybridMultilevel"/>
@@ -2352,7 +3608,7 @@
   <w:abstractNum w:abstractNumId="1">
     <w:nsid w:val="4C680114"/>
     <w:multiLevelType w:val="hybridMultilevel"/>
-    <w:tmpl w:val="1D387562"/>
+    <w:tmpl w:val="BB320394"/>
     <w:lvl w:ilvl="0" w:tplc="04090001">
       <w:start w:val="1"/>
       <w:numFmt w:val="bullet"/>
@@ -2588,7 +3844,7 @@
 </file>
 
 <file path=word/styles.xml><?xml version="1.0" encoding="utf-8"?>
-<w:styles xmlns:mc="http://schemas.openxmlformats.org/markup-compatibility/2006" xmlns:r="http://schemas.openxmlformats.org/officeDocument/2006/relationships" xmlns:w="http://schemas.openxmlformats.org/wordprocessingml/2006/main" xmlns:w14="http://schemas.microsoft.com/office/word/2010/wordml" mc:Ignorable="w14">
+<w:styles xmlns:mc="http://schemas.openxmlformats.org/markup-compatibility/2006" xmlns:r="http://schemas.openxmlformats.org/officeDocument/2006/relationships" xmlns:w="http://schemas.openxmlformats.org/wordprocessingml/2006/main" xmlns:w14="http://schemas.microsoft.com/office/word/2010/wordml" xmlns:w15="http://schemas.microsoft.com/office/word/2012/wordml" mc:Ignorable="w14 w15">
   <w:docDefaults>
     <w:rPrDefault>
       <w:rPr>
@@ -2604,144 +3860,378 @@
       </w:pPr>
     </w:pPrDefault>
   </w:docDefaults>
-  <w:latentStyles w:defLockedState="0" w:defUIPriority="99" w:defSemiHidden="1" w:defUnhideWhenUsed="1" w:defQFormat="0" w:count="267">
-    <w:lsdException w:name="Normal" w:semiHidden="0" w:uiPriority="0" w:unhideWhenUsed="0" w:qFormat="1"/>
-    <w:lsdException w:name="heading 1" w:semiHidden="0" w:uiPriority="9" w:unhideWhenUsed="0" w:qFormat="1"/>
-    <w:lsdException w:name="heading 2" w:uiPriority="9" w:qFormat="1"/>
-    <w:lsdException w:name="heading 3" w:uiPriority="9" w:qFormat="1"/>
-    <w:lsdException w:name="heading 4" w:uiPriority="9" w:qFormat="1"/>
-    <w:lsdException w:name="heading 5" w:uiPriority="9" w:qFormat="1"/>
-    <w:lsdException w:name="heading 6" w:uiPriority="9" w:qFormat="1"/>
-    <w:lsdException w:name="heading 7" w:uiPriority="9" w:qFormat="1"/>
-    <w:lsdException w:name="heading 8" w:uiPriority="9" w:qFormat="1"/>
-    <w:lsdException w:name="heading 9" w:uiPriority="9" w:qFormat="1"/>
-    <w:lsdException w:name="toc 1" w:uiPriority="39"/>
-    <w:lsdException w:name="toc 2" w:uiPriority="39"/>
-    <w:lsdException w:name="toc 3" w:uiPriority="39"/>
-    <w:lsdException w:name="toc 4" w:uiPriority="39"/>
-    <w:lsdException w:name="toc 5" w:uiPriority="39"/>
-    <w:lsdException w:name="toc 6" w:uiPriority="39"/>
-    <w:lsdException w:name="toc 7" w:uiPriority="39"/>
-    <w:lsdException w:name="toc 8" w:uiPriority="39"/>
-    <w:lsdException w:name="toc 9" w:uiPriority="39"/>
-    <w:lsdException w:name="caption" w:uiPriority="35" w:qFormat="1"/>
-    <w:lsdException w:name="Title" w:semiHidden="0" w:uiPriority="10" w:unhideWhenUsed="0" w:qFormat="1"/>
-    <w:lsdException w:name="Default Paragraph Font" w:uiPriority="1"/>
-    <w:lsdException w:name="Subtitle" w:semiHidden="0" w:uiPriority="11" w:unhideWhenUsed="0" w:qFormat="1"/>
-    <w:lsdException w:name="Strong" w:semiHidden="0" w:uiPriority="22" w:unhideWhenUsed="0" w:qFormat="1"/>
-    <w:lsdException w:name="Emphasis" w:semiHidden="0" w:uiPriority="20" w:unhideWhenUsed="0" w:qFormat="1"/>
-    <w:lsdException w:name="Table Grid" w:semiHidden="0" w:uiPriority="39" w:unhideWhenUsed="0"/>
-    <w:lsdException w:name="Placeholder Text" w:unhideWhenUsed="0"/>
-    <w:lsdException w:name="No Spacing" w:semiHidden="0" w:uiPriority="1" w:unhideWhenUsed="0" w:qFormat="1"/>
-    <w:lsdException w:name="Light Shading" w:semiHidden="0" w:uiPriority="60" w:unhideWhenUsed="0"/>
-    <w:lsdException w:name="Light List" w:semiHidden="0" w:uiPriority="61" w:unhideWhenUsed="0"/>
-    <w:lsdException w:name="Light Grid" w:semiHidden="0" w:uiPriority="62" w:unhideWhenUsed="0"/>
-    <w:lsdException w:name="Medium Shading 1" w:semiHidden="0" w:uiPriority="63" w:unhideWhenUsed="0"/>
-    <w:lsdException w:name="Medium Shading 2" w:semiHidden="0" w:uiPriority="64" w:unhideWhenUsed="0"/>
-    <w:lsdException w:name="Medium List 1" w:semiHidden="0" w:uiPriority="65" w:unhideWhenUsed="0"/>
-    <w:lsdException w:name="Medium List 2" w:semiHidden="0" w:uiPriority="66" w:unhideWhenUsed="0"/>
-    <w:lsdException w:name="Medium Grid 1" w:semiHidden="0" w:uiPriority="67" w:unhideWhenUsed="0"/>
-    <w:lsdException w:name="Medium Grid 2" w:semiHidden="0" w:uiPriority="68" w:unhideWhenUsed="0"/>
-    <w:lsdException w:name="Medium Grid 3" w:semiHidden="0" w:uiPriority="69" w:unhideWhenUsed="0"/>
-    <w:lsdException w:name="Dark List" w:semiHidden="0" w:uiPriority="70" w:unhideWhenUsed="0"/>
-    <w:lsdException w:name="Colorful Shading" w:semiHidden="0" w:uiPriority="71" w:unhideWhenUsed="0"/>
-    <w:lsdException w:name="Colorful List" w:semiHidden="0" w:uiPriority="72" w:unhideWhenUsed="0"/>
-    <w:lsdException w:name="Colorful Grid" w:semiHidden="0" w:uiPriority="73" w:unhideWhenUsed="0"/>
-    <w:lsdException w:name="Light Shading Accent 1" w:semiHidden="0" w:uiPriority="60" w:unhideWhenUsed="0"/>
-    <w:lsdException w:name="Light List Accent 1" w:semiHidden="0" w:uiPriority="61" w:unhideWhenUsed="0"/>
-    <w:lsdException w:name="Light Grid Accent 1" w:semiHidden="0" w:uiPriority="62" w:unhideWhenUsed="0"/>
-    <w:lsdException w:name="Medium Shading 1 Accent 1" w:semiHidden="0" w:uiPriority="63" w:unhideWhenUsed="0"/>
-    <w:lsdException w:name="Medium Shading 2 Accent 1" w:semiHidden="0" w:uiPriority="64" w:unhideWhenUsed="0"/>
-    <w:lsdException w:name="Medium List 1 Accent 1" w:semiHidden="0" w:uiPriority="65" w:unhideWhenUsed="0"/>
-    <w:lsdException w:name="Revision" w:unhideWhenUsed="0"/>
-    <w:lsdException w:name="List Paragraph" w:semiHidden="0" w:uiPriority="34" w:unhideWhenUsed="0" w:qFormat="1"/>
-    <w:lsdException w:name="Quote" w:semiHidden="0" w:uiPriority="29" w:unhideWhenUsed="0" w:qFormat="1"/>
-    <w:lsdException w:name="Intense Quote" w:semiHidden="0" w:uiPriority="30" w:unhideWhenUsed="0" w:qFormat="1"/>
-    <w:lsdException w:name="Medium List 2 Accent 1" w:semiHidden="0" w:uiPriority="66" w:unhideWhenUsed="0"/>
-    <w:lsdException w:name="Medium Grid 1 Accent 1" w:semiHidden="0" w:uiPriority="67" w:unhideWhenUsed="0"/>
-    <w:lsdException w:name="Medium Grid 2 Accent 1" w:semiHidden="0" w:uiPriority="68" w:unhideWhenUsed="0"/>
-    <w:lsdException w:name="Medium Grid 3 Accent 1" w:semiHidden="0" w:uiPriority="69" w:unhideWhenUsed="0"/>
-    <w:lsdException w:name="Dark List Accent 1" w:semiHidden="0" w:uiPriority="70" w:unhideWhenUsed="0"/>
-    <w:lsdException w:name="Colorful Shading Accent 1" w:semiHidden="0" w:uiPriority="71" w:unhideWhenUsed="0"/>
-    <w:lsdException w:name="Colorful List Accent 1" w:semiHidden="0" w:uiPriority="72" w:unhideWhenUsed="0"/>
-    <w:lsdException w:name="Colorful Grid Accent 1" w:semiHidden="0" w:uiPriority="73" w:unhideWhenUsed="0"/>
-    <w:lsdException w:name="Light Shading Accent 2" w:semiHidden="0" w:uiPriority="60" w:unhideWhenUsed="0"/>
-    <w:lsdException w:name="Light List Accent 2" w:semiHidden="0" w:uiPriority="61" w:unhideWhenUsed="0"/>
-    <w:lsdException w:name="Light Grid Accent 2" w:semiHidden="0" w:uiPriority="62" w:unhideWhenUsed="0"/>
-    <w:lsdException w:name="Medium Shading 1 Accent 2" w:semiHidden="0" w:uiPriority="63" w:unhideWhenUsed="0"/>
-    <w:lsdException w:name="Medium Shading 2 Accent 2" w:semiHidden="0" w:uiPriority="64" w:unhideWhenUsed="0"/>
-    <w:lsdException w:name="Medium List 1 Accent 2" w:semiHidden="0" w:uiPriority="65" w:unhideWhenUsed="0"/>
-    <w:lsdException w:name="Medium List 2 Accent 2" w:semiHidden="0" w:uiPriority="66" w:unhideWhenUsed="0"/>
-    <w:lsdException w:name="Medium Grid 1 Accent 2" w:semiHidden="0" w:uiPriority="67" w:unhideWhenUsed="0"/>
-    <w:lsdException w:name="Medium Grid 2 Accent 2" w:semiHidden="0" w:uiPriority="68" w:unhideWhenUsed="0"/>
-    <w:lsdException w:name="Medium Grid 3 Accent 2" w:semiHidden="0" w:uiPriority="69" w:unhideWhenUsed="0"/>
-    <w:lsdException w:name="Dark List Accent 2" w:semiHidden="0" w:uiPriority="70" w:unhideWhenUsed="0"/>
-    <w:lsdException w:name="Colorful Shading Accent 2" w:semiHidden="0" w:uiPriority="71" w:unhideWhenUsed="0"/>
-    <w:lsdException w:name="Colorful List Accent 2" w:semiHidden="0" w:uiPriority="72" w:unhideWhenUsed="0"/>
-    <w:lsdException w:name="Colorful Grid Accent 2" w:semiHidden="0" w:uiPriority="73" w:unhideWhenUsed="0"/>
-    <w:lsdException w:name="Light Shading Accent 3" w:semiHidden="0" w:uiPriority="60" w:unhideWhenUsed="0"/>
-    <w:lsdException w:name="Light List Accent 3" w:semiHidden="0" w:uiPriority="61" w:unhideWhenUsed="0"/>
-    <w:lsdException w:name="Light Grid Accent 3" w:semiHidden="0" w:uiPriority="62" w:unhideWhenUsed="0"/>
-    <w:lsdException w:name="Medium Shading 1 Accent 3" w:semiHidden="0" w:uiPriority="63" w:unhideWhenUsed="0"/>
-    <w:lsdException w:name="Medium Shading 2 Accent 3" w:semiHidden="0" w:uiPriority="64" w:unhideWhenUsed="0"/>
-    <w:lsdException w:name="Medium List 1 Accent 3" w:semiHidden="0" w:uiPriority="65" w:unhideWhenUsed="0"/>
-    <w:lsdException w:name="Medium List 2 Accent 3" w:semiHidden="0" w:uiPriority="66" w:unhideWhenUsed="0"/>
-    <w:lsdException w:name="Medium Grid 1 Accent 3" w:semiHidden="0" w:uiPriority="67" w:unhideWhenUsed="0"/>
-    <w:lsdException w:name="Medium Grid 2 Accent 3" w:semiHidden="0" w:uiPriority="68" w:unhideWhenUsed="0"/>
-    <w:lsdException w:name="Medium Grid 3 Accent 3" w:semiHidden="0" w:uiPriority="69" w:unhideWhenUsed="0"/>
-    <w:lsdException w:name="Dark List Accent 3" w:semiHidden="0" w:uiPriority="70" w:unhideWhenUsed="0"/>
-    <w:lsdException w:name="Colorful Shading Accent 3" w:semiHidden="0" w:uiPriority="71" w:unhideWhenUsed="0"/>
-    <w:lsdException w:name="Colorful List Accent 3" w:semiHidden="0" w:uiPriority="72" w:unhideWhenUsed="0"/>
-    <w:lsdException w:name="Colorful Grid Accent 3" w:semiHidden="0" w:uiPriority="73" w:unhideWhenUsed="0"/>
-    <w:lsdException w:name="Light Shading Accent 4" w:semiHidden="0" w:uiPriority="60" w:unhideWhenUsed="0"/>
-    <w:lsdException w:name="Light List Accent 4" w:semiHidden="0" w:uiPriority="61" w:unhideWhenUsed="0"/>
-    <w:lsdException w:name="Light Grid Accent 4" w:semiHidden="0" w:uiPriority="62" w:unhideWhenUsed="0"/>
-    <w:lsdException w:name="Medium Shading 1 Accent 4" w:semiHidden="0" w:uiPriority="63" w:unhideWhenUsed="0"/>
-    <w:lsdException w:name="Medium Shading 2 Accent 4" w:semiHidden="0" w:uiPriority="64" w:unhideWhenUsed="0"/>
-    <w:lsdException w:name="Medium List 1 Accent 4" w:semiHidden="0" w:uiPriority="65" w:unhideWhenUsed="0"/>
-    <w:lsdException w:name="Medium List 2 Accent 4" w:semiHidden="0" w:uiPriority="66" w:unhideWhenUsed="0"/>
-    <w:lsdException w:name="Medium Grid 1 Accent 4" w:semiHidden="0" w:uiPriority="67" w:unhideWhenUsed="0"/>
-    <w:lsdException w:name="Medium Grid 2 Accent 4" w:semiHidden="0" w:uiPriority="68" w:unhideWhenUsed="0"/>
-    <w:lsdException w:name="Medium Grid 3 Accent 4" w:semiHidden="0" w:uiPriority="69" w:unhideWhenUsed="0"/>
-    <w:lsdException w:name="Dark List Accent 4" w:semiHidden="0" w:uiPriority="70" w:unhideWhenUsed="0"/>
-    <w:lsdException w:name="Colorful Shading Accent 4" w:semiHidden="0" w:uiPriority="71" w:unhideWhenUsed="0"/>
-    <w:lsdException w:name="Colorful List Accent 4" w:semiHidden="0" w:uiPriority="72" w:unhideWhenUsed="0"/>
-    <w:lsdException w:name="Colorful Grid Accent 4" w:semiHidden="0" w:uiPriority="73" w:unhideWhenUsed="0"/>
-    <w:lsdException w:name="Light Shading Accent 5" w:semiHidden="0" w:uiPriority="60" w:unhideWhenUsed="0"/>
-    <w:lsdException w:name="Light List Accent 5" w:semiHidden="0" w:uiPriority="61" w:unhideWhenUsed="0"/>
-    <w:lsdException w:name="Light Grid Accent 5" w:semiHidden="0" w:uiPriority="62" w:unhideWhenUsed="0"/>
-    <w:lsdException w:name="Medium Shading 1 Accent 5" w:semiHidden="0" w:uiPriority="63" w:unhideWhenUsed="0"/>
-    <w:lsdException w:name="Medium Shading 2 Accent 5" w:semiHidden="0" w:uiPriority="64" w:unhideWhenUsed="0"/>
-    <w:lsdException w:name="Medium List 1 Accent 5" w:semiHidden="0" w:uiPriority="65" w:unhideWhenUsed="0"/>
-    <w:lsdException w:name="Medium List 2 Accent 5" w:semiHidden="0" w:uiPriority="66" w:unhideWhenUsed="0"/>
-    <w:lsdException w:name="Medium Grid 1 Accent 5" w:semiHidden="0" w:uiPriority="67" w:unhideWhenUsed="0"/>
-    <w:lsdException w:name="Medium Grid 2 Accent 5" w:semiHidden="0" w:uiPriority="68" w:unhideWhenUsed="0"/>
-    <w:lsdException w:name="Medium Grid 3 Accent 5" w:semiHidden="0" w:uiPriority="69" w:unhideWhenUsed="0"/>
-    <w:lsdException w:name="Dark List Accent 5" w:semiHidden="0" w:uiPriority="70" w:unhideWhenUsed="0"/>
-    <w:lsdException w:name="Colorful Shading Accent 5" w:semiHidden="0" w:uiPriority="71" w:unhideWhenUsed="0"/>
-    <w:lsdException w:name="Colorful List Accent 5" w:semiHidden="0" w:uiPriority="72" w:unhideWhenUsed="0"/>
-    <w:lsdException w:name="Colorful Grid Accent 5" w:semiHidden="0" w:uiPriority="73" w:unhideWhenUsed="0"/>
-    <w:lsdException w:name="Light Shading Accent 6" w:semiHidden="0" w:uiPriority="60" w:unhideWhenUsed="0"/>
-    <w:lsdException w:name="Light List Accent 6" w:semiHidden="0" w:uiPriority="61" w:unhideWhenUsed="0"/>
-    <w:lsdException w:name="Light Grid Accent 6" w:semiHidden="0" w:uiPriority="62" w:unhideWhenUsed="0"/>
-    <w:lsdException w:name="Medium Shading 1 Accent 6" w:semiHidden="0" w:uiPriority="63" w:unhideWhenUsed="0"/>
-    <w:lsdException w:name="Medium Shading 2 Accent 6" w:semiHidden="0" w:uiPriority="64" w:unhideWhenUsed="0"/>
-    <w:lsdException w:name="Medium List 1 Accent 6" w:semiHidden="0" w:uiPriority="65" w:unhideWhenUsed="0"/>
-    <w:lsdException w:name="Medium List 2 Accent 6" w:semiHidden="0" w:uiPriority="66" w:unhideWhenUsed="0"/>
-    <w:lsdException w:name="Medium Grid 1 Accent 6" w:semiHidden="0" w:uiPriority="67" w:unhideWhenUsed="0"/>
-    <w:lsdException w:name="Medium Grid 2 Accent 6" w:semiHidden="0" w:uiPriority="68" w:unhideWhenUsed="0"/>
-    <w:lsdException w:name="Medium Grid 3 Accent 6" w:semiHidden="0" w:uiPriority="69" w:unhideWhenUsed="0"/>
-    <w:lsdException w:name="Dark List Accent 6" w:semiHidden="0" w:uiPriority="70" w:unhideWhenUsed="0"/>
-    <w:lsdException w:name="Colorful Shading Accent 6" w:semiHidden="0" w:uiPriority="71" w:unhideWhenUsed="0"/>
-    <w:lsdException w:name="Colorful List Accent 6" w:semiHidden="0" w:uiPriority="72" w:unhideWhenUsed="0"/>
-    <w:lsdException w:name="Colorful Grid Accent 6" w:semiHidden="0" w:uiPriority="73" w:unhideWhenUsed="0"/>
-    <w:lsdException w:name="Subtle Emphasis" w:semiHidden="0" w:uiPriority="19" w:unhideWhenUsed="0" w:qFormat="1"/>
-    <w:lsdException w:name="Intense Emphasis" w:semiHidden="0" w:uiPriority="21" w:unhideWhenUsed="0" w:qFormat="1"/>
-    <w:lsdException w:name="Subtle Reference" w:semiHidden="0" w:uiPriority="31" w:unhideWhenUsed="0" w:qFormat="1"/>
-    <w:lsdException w:name="Intense Reference" w:semiHidden="0" w:uiPriority="32" w:unhideWhenUsed="0" w:qFormat="1"/>
-    <w:lsdException w:name="Book Title" w:semiHidden="0" w:uiPriority="33" w:unhideWhenUsed="0" w:qFormat="1"/>
-    <w:lsdException w:name="Bibliography" w:uiPriority="37"/>
-    <w:lsdException w:name="TOC Heading" w:uiPriority="39" w:qFormat="1"/>
+  <w:latentStyles w:defLockedState="0" w:defUIPriority="99" w:defSemiHidden="0" w:defUnhideWhenUsed="0" w:defQFormat="0" w:count="371">
+    <w:lsdException w:name="Normal" w:uiPriority="0" w:qFormat="1"/>
+    <w:lsdException w:name="heading 1" w:uiPriority="9" w:qFormat="1"/>
+    <w:lsdException w:name="heading 2" w:semiHidden="1" w:uiPriority="9" w:unhideWhenUsed="1" w:qFormat="1"/>
+    <w:lsdException w:name="heading 3" w:semiHidden="1" w:uiPriority="9" w:unhideWhenUsed="1" w:qFormat="1"/>
+    <w:lsdException w:name="heading 4" w:semiHidden="1" w:uiPriority="9" w:unhideWhenUsed="1" w:qFormat="1"/>
+    <w:lsdException w:name="heading 5" w:semiHidden="1" w:uiPriority="9" w:unhideWhenUsed="1" w:qFormat="1"/>
+    <w:lsdException w:name="heading 6" w:semiHidden="1" w:uiPriority="9" w:unhideWhenUsed="1" w:qFormat="1"/>
+    <w:lsdException w:name="heading 7" w:semiHidden="1" w:uiPriority="9" w:unhideWhenUsed="1" w:qFormat="1"/>
+    <w:lsdException w:name="heading 8" w:semiHidden="1" w:uiPriority="9" w:unhideWhenUsed="1" w:qFormat="1"/>
+    <w:lsdException w:name="heading 9" w:semiHidden="1" w:uiPriority="9" w:unhideWhenUsed="1" w:qFormat="1"/>
+    <w:lsdException w:name="index 1" w:semiHidden="1" w:unhideWhenUsed="1"/>
+    <w:lsdException w:name="index 2" w:semiHidden="1" w:unhideWhenUsed="1"/>
+    <w:lsdException w:name="index 3" w:semiHidden="1" w:unhideWhenUsed="1"/>
+    <w:lsdException w:name="index 4" w:semiHidden="1" w:unhideWhenUsed="1"/>
+    <w:lsdException w:name="index 5" w:semiHidden="1" w:unhideWhenUsed="1"/>
+    <w:lsdException w:name="index 6" w:semiHidden="1" w:unhideWhenUsed="1"/>
+    <w:lsdException w:name="index 7" w:semiHidden="1" w:unhideWhenUsed="1"/>
+    <w:lsdException w:name="index 8" w:semiHidden="1" w:unhideWhenUsed="1"/>
+    <w:lsdException w:name="index 9" w:semiHidden="1" w:unhideWhenUsed="1"/>
+    <w:lsdException w:name="toc 1" w:semiHidden="1" w:uiPriority="39" w:unhideWhenUsed="1"/>
+    <w:lsdException w:name="toc 2" w:semiHidden="1" w:uiPriority="39" w:unhideWhenUsed="1"/>
+    <w:lsdException w:name="toc 3" w:semiHidden="1" w:uiPriority="39" w:unhideWhenUsed="1"/>
+    <w:lsdException w:name="toc 4" w:semiHidden="1" w:uiPriority="39" w:unhideWhenUsed="1"/>
+    <w:lsdException w:name="toc 5" w:semiHidden="1" w:uiPriority="39" w:unhideWhenUsed="1"/>
+    <w:lsdException w:name="toc 6" w:semiHidden="1" w:uiPriority="39" w:unhideWhenUsed="1"/>
+    <w:lsdException w:name="toc 7" w:semiHidden="1" w:uiPriority="39" w:unhideWhenUsed="1"/>
+    <w:lsdException w:name="toc 8" w:semiHidden="1" w:uiPriority="39" w:unhideWhenUsed="1"/>
+    <w:lsdException w:name="toc 9" w:semiHidden="1" w:uiPriority="39" w:unhideWhenUsed="1"/>
+    <w:lsdException w:name="Normal Indent" w:semiHidden="1" w:unhideWhenUsed="1"/>
+    <w:lsdException w:name="footnote text" w:semiHidden="1" w:unhideWhenUsed="1"/>
+    <w:lsdException w:name="annotation text" w:semiHidden="1" w:unhideWhenUsed="1"/>
+    <w:lsdException w:name="header" w:semiHidden="1" w:unhideWhenUsed="1"/>
+    <w:lsdException w:name="footer" w:semiHidden="1" w:unhideWhenUsed="1"/>
+    <w:lsdException w:name="index heading" w:semiHidden="1" w:unhideWhenUsed="1"/>
+    <w:lsdException w:name="caption" w:semiHidden="1" w:uiPriority="35" w:unhideWhenUsed="1" w:qFormat="1"/>
+    <w:lsdException w:name="table of figures" w:semiHidden="1" w:unhideWhenUsed="1"/>
+    <w:lsdException w:name="envelope address" w:semiHidden="1" w:unhideWhenUsed="1"/>
+    <w:lsdException w:name="envelope return" w:semiHidden="1" w:unhideWhenUsed="1"/>
+    <w:lsdException w:name="footnote reference" w:semiHidden="1" w:unhideWhenUsed="1"/>
+    <w:lsdException w:name="annotation reference" w:semiHidden="1" w:unhideWhenUsed="1"/>
+    <w:lsdException w:name="line number" w:semiHidden="1" w:unhideWhenUsed="1"/>
+    <w:lsdException w:name="page number" w:semiHidden="1" w:unhideWhenUsed="1"/>
+    <w:lsdException w:name="endnote reference" w:semiHidden="1" w:unhideWhenUsed="1"/>
+    <w:lsdException w:name="endnote text" w:semiHidden="1" w:unhideWhenUsed="1"/>
+    <w:lsdException w:name="table of authorities" w:semiHidden="1" w:unhideWhenUsed="1"/>
+    <w:lsdException w:name="macro" w:semiHidden="1" w:unhideWhenUsed="1"/>
+    <w:lsdException w:name="toa heading" w:semiHidden="1" w:unhideWhenUsed="1"/>
+    <w:lsdException w:name="List" w:semiHidden="1" w:unhideWhenUsed="1"/>
+    <w:lsdException w:name="List Bullet" w:semiHidden="1" w:unhideWhenUsed="1"/>
+    <w:lsdException w:name="List Number" w:semiHidden="1" w:unhideWhenUsed="1"/>
+    <w:lsdException w:name="List 2" w:semiHidden="1" w:unhideWhenUsed="1"/>
+    <w:lsdException w:name="List 3" w:semiHidden="1" w:unhideWhenUsed="1"/>
+    <w:lsdException w:name="List 4" w:semiHidden="1" w:unhideWhenUsed="1"/>
+    <w:lsdException w:name="List 5" w:semiHidden="1" w:unhideWhenUsed="1"/>
+    <w:lsdException w:name="List Bullet 2" w:semiHidden="1" w:unhideWhenUsed="1"/>
+    <w:lsdException w:name="List Bullet 3" w:semiHidden="1" w:unhideWhenUsed="1"/>
+    <w:lsdException w:name="List Bullet 4" w:semiHidden="1" w:unhideWhenUsed="1"/>
+    <w:lsdException w:name="List Bullet 5" w:semiHidden="1" w:unhideWhenUsed="1"/>
+    <w:lsdException w:name="List Number 2" w:semiHidden="1" w:unhideWhenUsed="1"/>
+    <w:lsdException w:name="List Number 3" w:semiHidden="1" w:unhideWhenUsed="1"/>
+    <w:lsdException w:name="List Number 4" w:semiHidden="1" w:unhideWhenUsed="1"/>
+    <w:lsdException w:name="List Number 5" w:semiHidden="1" w:unhideWhenUsed="1"/>
+    <w:lsdException w:name="Title" w:uiPriority="10" w:qFormat="1"/>
+    <w:lsdException w:name="Closing" w:semiHidden="1" w:unhideWhenUsed="1"/>
+    <w:lsdException w:name="Signature" w:semiHidden="1" w:unhideWhenUsed="1"/>
+    <w:lsdException w:name="Default Paragraph Font" w:semiHidden="1" w:uiPriority="1" w:unhideWhenUsed="1"/>
+    <w:lsdException w:name="Body Text" w:semiHidden="1" w:unhideWhenUsed="1"/>
+    <w:lsdException w:name="Body Text Indent" w:semiHidden="1" w:unhideWhenUsed="1"/>
+    <w:lsdException w:name="List Continue" w:semiHidden="1" w:unhideWhenUsed="1"/>
+    <w:lsdException w:name="List Continue 2" w:semiHidden="1" w:unhideWhenUsed="1"/>
+    <w:lsdException w:name="List Continue 3" w:semiHidden="1" w:unhideWhenUsed="1"/>
+    <w:lsdException w:name="List Continue 4" w:semiHidden="1" w:unhideWhenUsed="1"/>
+    <w:lsdException w:name="List Continue 5" w:semiHidden="1" w:unhideWhenUsed="1"/>
+    <w:lsdException w:name="Message Header" w:semiHidden="1" w:unhideWhenUsed="1"/>
+    <w:lsdException w:name="Subtitle" w:uiPriority="11" w:qFormat="1"/>
+    <w:lsdException w:name="Salutation" w:semiHidden="1" w:unhideWhenUsed="1"/>
+    <w:lsdException w:name="Date" w:semiHidden="1" w:unhideWhenUsed="1"/>
+    <w:lsdException w:name="Body Text First Indent" w:semiHidden="1" w:unhideWhenUsed="1"/>
+    <w:lsdException w:name="Body Text First Indent 2" w:semiHidden="1" w:unhideWhenUsed="1"/>
+    <w:lsdException w:name="Note Heading" w:semiHidden="1" w:unhideWhenUsed="1"/>
+    <w:lsdException w:name="Body Text 2" w:semiHidden="1" w:unhideWhenUsed="1"/>
+    <w:lsdException w:name="Body Text 3" w:semiHidden="1" w:unhideWhenUsed="1"/>
+    <w:lsdException w:name="Body Text Indent 2" w:semiHidden="1" w:unhideWhenUsed="1"/>
+    <w:lsdException w:name="Body Text Indent 3" w:semiHidden="1" w:unhideWhenUsed="1"/>
+    <w:lsdException w:name="Block Text" w:semiHidden="1" w:unhideWhenUsed="1"/>
+    <w:lsdException w:name="Hyperlink" w:semiHidden="1" w:unhideWhenUsed="1"/>
+    <w:lsdException w:name="FollowedHyperlink" w:semiHidden="1" w:unhideWhenUsed="1"/>
+    <w:lsdException w:name="Strong" w:uiPriority="22" w:qFormat="1"/>
+    <w:lsdException w:name="Emphasis" w:uiPriority="20" w:qFormat="1"/>
+    <w:lsdException w:name="Document Map" w:semiHidden="1" w:unhideWhenUsed="1"/>
+    <w:lsdException w:name="Plain Text" w:semiHidden="1" w:unhideWhenUsed="1"/>
+    <w:lsdException w:name="E-mail Signature" w:semiHidden="1" w:unhideWhenUsed="1"/>
+    <w:lsdException w:name="HTML Top of Form" w:semiHidden="1" w:unhideWhenUsed="1"/>
+    <w:lsdException w:name="HTML Bottom of Form" w:semiHidden="1" w:unhideWhenUsed="1"/>
+    <w:lsdException w:name="Normal (Web)" w:semiHidden="1" w:unhideWhenUsed="1"/>
+    <w:lsdException w:name="HTML Acronym" w:semiHidden="1" w:unhideWhenUsed="1"/>
+    <w:lsdException w:name="HTML Address" w:semiHidden="1" w:unhideWhenUsed="1"/>
+    <w:lsdException w:name="HTML Cite" w:semiHidden="1" w:unhideWhenUsed="1"/>
+    <w:lsdException w:name="HTML Code" w:semiHidden="1" w:unhideWhenUsed="1"/>
+    <w:lsdException w:name="HTML Definition" w:semiHidden="1" w:unhideWhenUsed="1"/>
+    <w:lsdException w:name="HTML Keyboard" w:semiHidden="1" w:unhideWhenUsed="1"/>
+    <w:lsdException w:name="HTML Preformatted" w:semiHidden="1" w:unhideWhenUsed="1"/>
+    <w:lsdException w:name="HTML Sample" w:semiHidden="1" w:unhideWhenUsed="1"/>
+    <w:lsdException w:name="HTML Typewriter" w:semiHidden="1" w:unhideWhenUsed="1"/>
+    <w:lsdException w:name="HTML Variable" w:semiHidden="1" w:unhideWhenUsed="1"/>
+    <w:lsdException w:name="Normal Table" w:semiHidden="1" w:unhideWhenUsed="1"/>
+    <w:lsdException w:name="annotation subject" w:semiHidden="1" w:unhideWhenUsed="1"/>
+    <w:lsdException w:name="No List" w:semiHidden="1" w:unhideWhenUsed="1"/>
+    <w:lsdException w:name="Outline List 1" w:semiHidden="1" w:unhideWhenUsed="1"/>
+    <w:lsdException w:name="Outline List 2" w:semiHidden="1" w:unhideWhenUsed="1"/>
+    <w:lsdException w:name="Outline List 3" w:semiHidden="1" w:unhideWhenUsed="1"/>
+    <w:lsdException w:name="Table Simple 1" w:semiHidden="1" w:unhideWhenUsed="1"/>
+    <w:lsdException w:name="Table Simple 2" w:semiHidden="1" w:unhideWhenUsed="1"/>
+    <w:lsdException w:name="Table Simple 3" w:semiHidden="1" w:unhideWhenUsed="1"/>
+    <w:lsdException w:name="Table Classic 1" w:semiHidden="1" w:unhideWhenUsed="1"/>
+    <w:lsdException w:name="Table Classic 2" w:semiHidden="1" w:unhideWhenUsed="1"/>
+    <w:lsdException w:name="Table Classic 3" w:semiHidden="1" w:unhideWhenUsed="1"/>
+    <w:lsdException w:name="Table Classic 4" w:semiHidden="1" w:unhideWhenUsed="1"/>
+    <w:lsdException w:name="Table Colorful 1" w:semiHidden="1" w:unhideWhenUsed="1"/>
+    <w:lsdException w:name="Table Colorful 2" w:semiHidden="1" w:unhideWhenUsed="1"/>
+    <w:lsdException w:name="Table Colorful 3" w:semiHidden="1" w:unhideWhenUsed="1"/>
+    <w:lsdException w:name="Table Columns 1" w:semiHidden="1" w:unhideWhenUsed="1"/>
+    <w:lsdException w:name="Table Columns 2" w:semiHidden="1" w:unhideWhenUsed="1"/>
+    <w:lsdException w:name="Table Columns 3" w:semiHidden="1" w:unhideWhenUsed="1"/>
+    <w:lsdException w:name="Table Columns 4" w:semiHidden="1" w:unhideWhenUsed="1"/>
+    <w:lsdException w:name="Table Columns 5" w:semiHidden="1" w:unhideWhenUsed="1"/>
+    <w:lsdException w:name="Table Grid 1" w:semiHidden="1" w:unhideWhenUsed="1"/>
+    <w:lsdException w:name="Table Grid 2" w:semiHidden="1" w:unhideWhenUsed="1"/>
+    <w:lsdException w:name="Table Grid 3" w:semiHidden="1" w:unhideWhenUsed="1"/>
+    <w:lsdException w:name="Table Grid 4" w:semiHidden="1" w:unhideWhenUsed="1"/>
+    <w:lsdException w:name="Table Grid 5" w:semiHidden="1" w:unhideWhenUsed="1"/>
+    <w:lsdException w:name="Table Grid 6" w:semiHidden="1" w:unhideWhenUsed="1"/>
+    <w:lsdException w:name="Table Grid 7" w:semiHidden="1" w:unhideWhenUsed="1"/>
+    <w:lsdException w:name="Table Grid 8" w:semiHidden="1" w:unhideWhenUsed="1"/>
+    <w:lsdException w:name="Table List 1" w:semiHidden="1" w:unhideWhenUsed="1"/>
+    <w:lsdException w:name="Table List 2" w:semiHidden="1" w:unhideWhenUsed="1"/>
+    <w:lsdException w:name="Table List 3" w:semiHidden="1" w:unhideWhenUsed="1"/>
+    <w:lsdException w:name="Table List 4" w:semiHidden="1" w:unhideWhenUsed="1"/>
+    <w:lsdException w:name="Table List 5" w:semiHidden="1" w:unhideWhenUsed="1"/>
+    <w:lsdException w:name="Table List 6" w:semiHidden="1" w:unhideWhenUsed="1"/>
+    <w:lsdException w:name="Table List 7" w:semiHidden="1" w:unhideWhenUsed="1"/>
+    <w:lsdException w:name="Table List 8" w:semiHidden="1" w:unhideWhenUsed="1"/>
+    <w:lsdException w:name="Table 3D effects 1" w:semiHidden="1" w:unhideWhenUsed="1"/>
+    <w:lsdException w:name="Table 3D effects 2" w:semiHidden="1" w:unhideWhenUsed="1"/>
+    <w:lsdException w:name="Table 3D effects 3" w:semiHidden="1" w:unhideWhenUsed="1"/>
+    <w:lsdException w:name="Table Contemporary" w:semiHidden="1" w:unhideWhenUsed="1"/>
+    <w:lsdException w:name="Table Elegant" w:semiHidden="1" w:unhideWhenUsed="1"/>
+    <w:lsdException w:name="Table Professional" w:semiHidden="1" w:unhideWhenUsed="1"/>
+    <w:lsdException w:name="Table Subtle 1" w:semiHidden="1" w:unhideWhenUsed="1"/>
+    <w:lsdException w:name="Table Subtle 2" w:semiHidden="1" w:unhideWhenUsed="1"/>
+    <w:lsdException w:name="Table Web 1" w:semiHidden="1" w:unhideWhenUsed="1"/>
+    <w:lsdException w:name="Table Web 2" w:semiHidden="1" w:unhideWhenUsed="1"/>
+    <w:lsdException w:name="Table Web 3" w:semiHidden="1" w:unhideWhenUsed="1"/>
+    <w:lsdException w:name="Balloon Text" w:semiHidden="1" w:unhideWhenUsed="1"/>
+    <w:lsdException w:name="Table Grid" w:uiPriority="39"/>
+    <w:lsdException w:name="Table Theme" w:semiHidden="1" w:unhideWhenUsed="1"/>
+    <w:lsdException w:name="Placeholder Text" w:semiHidden="1"/>
+    <w:lsdException w:name="No Spacing" w:uiPriority="1" w:qFormat="1"/>
+    <w:lsdException w:name="Light Shading" w:uiPriority="60"/>
+    <w:lsdException w:name="Light List" w:uiPriority="61"/>
+    <w:lsdException w:name="Light Grid" w:uiPriority="62"/>
+    <w:lsdException w:name="Medium Shading 1" w:uiPriority="63"/>
+    <w:lsdException w:name="Medium Shading 2" w:uiPriority="64"/>
+    <w:lsdException w:name="Medium List 1" w:uiPriority="65"/>
+    <w:lsdException w:name="Medium List 2" w:uiPriority="66"/>
+    <w:lsdException w:name="Medium Grid 1" w:uiPriority="67"/>
+    <w:lsdException w:name="Medium Grid 2" w:uiPriority="68"/>
+    <w:lsdException w:name="Medium Grid 3" w:uiPriority="69"/>
+    <w:lsdException w:name="Dark List" w:uiPriority="70"/>
+    <w:lsdException w:name="Colorful Shading" w:uiPriority="71"/>
+    <w:lsdException w:name="Colorful List" w:uiPriority="72"/>
+    <w:lsdException w:name="Colorful Grid" w:uiPriority="73"/>
+    <w:lsdException w:name="Light Shading Accent 1" w:uiPriority="60"/>
+    <w:lsdException w:name="Light List Accent 1" w:uiPriority="61"/>
+    <w:lsdException w:name="Light Grid Accent 1" w:uiPriority="62"/>
+    <w:lsdException w:name="Medium Shading 1 Accent 1" w:uiPriority="63"/>
+    <w:lsdException w:name="Medium Shading 2 Accent 1" w:uiPriority="64"/>
+    <w:lsdException w:name="Medium List 1 Accent 1" w:uiPriority="65"/>
+    <w:lsdException w:name="Revision" w:semiHidden="1"/>
+    <w:lsdException w:name="List Paragraph" w:uiPriority="34" w:qFormat="1"/>
+    <w:lsdException w:name="Quote" w:uiPriority="29" w:qFormat="1"/>
+    <w:lsdException w:name="Intense Quote" w:uiPriority="30" w:qFormat="1"/>
+    <w:lsdException w:name="Medium List 2 Accent 1" w:uiPriority="66"/>
+    <w:lsdException w:name="Medium Grid 1 Accent 1" w:uiPriority="67"/>
+    <w:lsdException w:name="Medium Grid 2 Accent 1" w:uiPriority="68"/>
+    <w:lsdException w:name="Medium Grid 3 Accent 1" w:uiPriority="69"/>
+    <w:lsdException w:name="Dark List Accent 1" w:uiPriority="70"/>
+    <w:lsdException w:name="Colorful Shading Accent 1" w:uiPriority="71"/>
+    <w:lsdException w:name="Colorful List Accent 1" w:uiPriority="72"/>
+    <w:lsdException w:name="Colorful Grid Accent 1" w:uiPriority="73"/>
+    <w:lsdException w:name="Light Shading Accent 2" w:uiPriority="60"/>
+    <w:lsdException w:name="Light List Accent 2" w:uiPriority="61"/>
+    <w:lsdException w:name="Light Grid Accent 2" w:uiPriority="62"/>
+    <w:lsdException w:name="Medium Shading 1 Accent 2" w:uiPriority="63"/>
+    <w:lsdException w:name="Medium Shading 2 Accent 2" w:uiPriority="64"/>
+    <w:lsdException w:name="Medium List 1 Accent 2" w:uiPriority="65"/>
+    <w:lsdException w:name="Medium List 2 Accent 2" w:uiPriority="66"/>
+    <w:lsdException w:name="Medium Grid 1 Accent 2" w:uiPriority="67"/>
+    <w:lsdException w:name="Medium Grid 2 Accent 2" w:uiPriority="68"/>
+    <w:lsdException w:name="Medium Grid 3 Accent 2" w:uiPriority="69"/>
+    <w:lsdException w:name="Dark List Accent 2" w:uiPriority="70"/>
+    <w:lsdException w:name="Colorful Shading Accent 2" w:uiPriority="71"/>
+    <w:lsdException w:name="Colorful List Accent 2" w:uiPriority="72"/>
+    <w:lsdException w:name="Colorful Grid Accent 2" w:uiPriority="73"/>
+    <w:lsdException w:name="Light Shading Accent 3" w:uiPriority="60"/>
+    <w:lsdException w:name="Light List Accent 3" w:uiPriority="61"/>
+    <w:lsdException w:name="Light Grid Accent 3" w:uiPriority="62"/>
+    <w:lsdException w:name="Medium Shading 1 Accent 3" w:uiPriority="63"/>
+    <w:lsdException w:name="Medium Shading 2 Accent 3" w:uiPriority="64"/>
+    <w:lsdException w:name="Medium List 1 Accent 3" w:uiPriority="65"/>
+    <w:lsdException w:name="Medium List 2 Accent 3" w:uiPriority="66"/>
+    <w:lsdException w:name="Medium Grid 1 Accent 3" w:uiPriority="67"/>
+    <w:lsdException w:name="Medium Grid 2 Accent 3" w:uiPriority="68"/>
+    <w:lsdException w:name="Medium Grid 3 Accent 3" w:uiPriority="69"/>
+    <w:lsdException w:name="Dark List Accent 3" w:uiPriority="70"/>
+    <w:lsdException w:name="Colorful Shading Accent 3" w:uiPriority="71"/>
+    <w:lsdException w:name="Colorful List Accent 3" w:uiPriority="72"/>
+    <w:lsdException w:name="Colorful Grid Accent 3" w:uiPriority="73"/>
+    <w:lsdException w:name="Light Shading Accent 4" w:uiPriority="60"/>
+    <w:lsdException w:name="Light List Accent 4" w:uiPriority="61"/>
+    <w:lsdException w:name="Light Grid Accent 4" w:uiPriority="62"/>
+    <w:lsdException w:name="Medium Shading 1 Accent 4" w:uiPriority="63"/>
+    <w:lsdException w:name="Medium Shading 2 Accent 4" w:uiPriority="64"/>
+    <w:lsdException w:name="Medium List 1 Accent 4" w:uiPriority="65"/>
+    <w:lsdException w:name="Medium List 2 Accent 4" w:uiPriority="66"/>
+    <w:lsdException w:name="Medium Grid 1 Accent 4" w:uiPriority="67"/>
+    <w:lsdException w:name="Medium Grid 2 Accent 4" w:uiPriority="68"/>
+    <w:lsdException w:name="Medium Grid 3 Accent 4" w:uiPriority="69"/>
+    <w:lsdException w:name="Dark List Accent 4" w:uiPriority="70"/>
+    <w:lsdException w:name="Colorful Shading Accent 4" w:uiPriority="71"/>
+    <w:lsdException w:name="Colorful List Accent 4" w:uiPriority="72"/>
+    <w:lsdException w:name="Colorful Grid Accent 4" w:uiPriority="73"/>
+    <w:lsdException w:name="Light Shading Accent 5" w:uiPriority="60"/>
+    <w:lsdException w:name="Light List Accent 5" w:uiPriority="61"/>
+    <w:lsdException w:name="Light Grid Accent 5" w:uiPriority="62"/>
+    <w:lsdException w:name="Medium Shading 1 Accent 5" w:uiPriority="63"/>
+    <w:lsdException w:name="Medium Shading 2 Accent 5" w:uiPriority="64"/>
+    <w:lsdException w:name="Medium List 1 Accent 5" w:uiPriority="65"/>
+    <w:lsdException w:name="Medium List 2 Accent 5" w:uiPriority="66"/>
+    <w:lsdException w:name="Medium Grid 1 Accent 5" w:uiPriority="67"/>
+    <w:lsdException w:name="Medium Grid 2 Accent 5" w:uiPriority="68"/>
+    <w:lsdException w:name="Medium Grid 3 Accent 5" w:uiPriority="69"/>
+    <w:lsdException w:name="Dark List Accent 5" w:uiPriority="70"/>
+    <w:lsdException w:name="Colorful Shading Accent 5" w:uiPriority="71"/>
+    <w:lsdException w:name="Colorful List Accent 5" w:uiPriority="72"/>
+    <w:lsdException w:name="Colorful Grid Accent 5" w:uiPriority="73"/>
+    <w:lsdException w:name="Light Shading Accent 6" w:uiPriority="60"/>
+    <w:lsdException w:name="Light List Accent 6" w:uiPriority="61"/>
+    <w:lsdException w:name="Light Grid Accent 6" w:uiPriority="62"/>
+    <w:lsdException w:name="Medium Shading 1 Accent 6" w:uiPriority="63"/>
+    <w:lsdException w:name="Medium Shading 2 Accent 6" w:uiPriority="64"/>
+    <w:lsdException w:name="Medium List 1 Accent 6" w:uiPriority="65"/>
+    <w:lsdException w:name="Medium List 2 Accent 6" w:uiPriority="66"/>
+    <w:lsdException w:name="Medium Grid 1 Accent 6" w:uiPriority="67"/>
+    <w:lsdException w:name="Medium Grid 2 Accent 6" w:uiPriority="68"/>
+    <w:lsdException w:name="Medium Grid 3 Accent 6" w:uiPriority="69"/>
+    <w:lsdException w:name="Dark List Accent 6" w:uiPriority="70"/>
+    <w:lsdException w:name="Colorful Shading Accent 6" w:uiPriority="71"/>
+    <w:lsdException w:name="Colorful List Accent 6" w:uiPriority="72"/>
+    <w:lsdException w:name="Colorful Grid Accent 6" w:uiPriority="73"/>
+    <w:lsdException w:name="Subtle Emphasis" w:uiPriority="19" w:qFormat="1"/>
+    <w:lsdException w:name="Intense Emphasis" w:uiPriority="21" w:qFormat="1"/>
+    <w:lsdException w:name="Subtle Reference" w:uiPriority="31" w:qFormat="1"/>
+    <w:lsdException w:name="Intense Reference" w:uiPriority="32" w:qFormat="1"/>
+    <w:lsdException w:name="Book Title" w:uiPriority="33" w:qFormat="1"/>
+    <w:lsdException w:name="Bibliography" w:semiHidden="1" w:uiPriority="37" w:unhideWhenUsed="1"/>
+    <w:lsdException w:name="TOC Heading" w:semiHidden="1" w:uiPriority="39" w:unhideWhenUsed="1" w:qFormat="1"/>
+    <w:lsdException w:name="Plain Table 1" w:uiPriority="41"/>
+    <w:lsdException w:name="Plain Table 2" w:uiPriority="42"/>
+    <w:lsdException w:name="Plain Table 3" w:uiPriority="43"/>
+    <w:lsdException w:name="Plain Table 4" w:uiPriority="44"/>
+    <w:lsdException w:name="Plain Table 5" w:uiPriority="45"/>
+    <w:lsdException w:name="Grid Table Light" w:uiPriority="40"/>
+    <w:lsdException w:name="Grid Table 1 Light" w:uiPriority="46"/>
+    <w:lsdException w:name="Grid Table 2" w:uiPriority="47"/>
+    <w:lsdException w:name="Grid Table 3" w:uiPriority="48"/>
+    <w:lsdException w:name="Grid Table 4" w:uiPriority="49"/>
+    <w:lsdException w:name="Grid Table 5 Dark" w:uiPriority="50"/>
+    <w:lsdException w:name="Grid Table 6 Colorful" w:uiPriority="51"/>
+    <w:lsdException w:name="Grid Table 7 Colorful" w:uiPriority="52"/>
+    <w:lsdException w:name="Grid Table 1 Light Accent 1" w:uiPriority="46"/>
+    <w:lsdException w:name="Grid Table 2 Accent 1" w:uiPriority="47"/>
+    <w:lsdException w:name="Grid Table 3 Accent 1" w:uiPriority="48"/>
+    <w:lsdException w:name="Grid Table 4 Accent 1" w:uiPriority="49"/>
+    <w:lsdException w:name="Grid Table 5 Dark Accent 1" w:uiPriority="50"/>
+    <w:lsdException w:name="Grid Table 6 Colorful Accent 1" w:uiPriority="51"/>
+    <w:lsdException w:name="Grid Table 7 Colorful Accent 1" w:uiPriority="52"/>
+    <w:lsdException w:name="Grid Table 1 Light Accent 2" w:uiPriority="46"/>
+    <w:lsdException w:name="Grid Table 2 Accent 2" w:uiPriority="47"/>
+    <w:lsdException w:name="Grid Table 3 Accent 2" w:uiPriority="48"/>
+    <w:lsdException w:name="Grid Table 4 Accent 2" w:uiPriority="49"/>
+    <w:lsdException w:name="Grid Table 5 Dark Accent 2" w:uiPriority="50"/>
+    <w:lsdException w:name="Grid Table 6 Colorful Accent 2" w:uiPriority="51"/>
+    <w:lsdException w:name="Grid Table 7 Colorful Accent 2" w:uiPriority="52"/>
+    <w:lsdException w:name="Grid Table 1 Light Accent 3" w:uiPriority="46"/>
+    <w:lsdException w:name="Grid Table 2 Accent 3" w:uiPriority="47"/>
+    <w:lsdException w:name="Grid Table 3 Accent 3" w:uiPriority="48"/>
+    <w:lsdException w:name="Grid Table 4 Accent 3" w:uiPriority="49"/>
+    <w:lsdException w:name="Grid Table 5 Dark Accent 3" w:uiPriority="50"/>
+    <w:lsdException w:name="Grid Table 6 Colorful Accent 3" w:uiPriority="51"/>
+    <w:lsdException w:name="Grid Table 7 Colorful Accent 3" w:uiPriority="52"/>
+    <w:lsdException w:name="Grid Table 1 Light Accent 4" w:uiPriority="46"/>
+    <w:lsdException w:name="Grid Table 2 Accent 4" w:uiPriority="47"/>
+    <w:lsdException w:name="Grid Table 3 Accent 4" w:uiPriority="48"/>
+    <w:lsdException w:name="Grid Table 4 Accent 4" w:uiPriority="49"/>
+    <w:lsdException w:name="Grid Table 5 Dark Accent 4" w:uiPriority="50"/>
+    <w:lsdException w:name="Grid Table 6 Colorful Accent 4" w:uiPriority="51"/>
+    <w:lsdException w:name="Grid Table 7 Colorful Accent 4" w:uiPriority="52"/>
+    <w:lsdException w:name="Grid Table 1 Light Accent 5" w:uiPriority="46"/>
+    <w:lsdException w:name="Grid Table 2 Accent 5" w:uiPriority="47"/>
+    <w:lsdException w:name="Grid Table 3 Accent 5" w:uiPriority="48"/>
+    <w:lsdException w:name="Grid Table 4 Accent 5" w:uiPriority="49"/>
+    <w:lsdException w:name="Grid Table 5 Dark Accent 5" w:uiPriority="50"/>
+    <w:lsdException w:name="Grid Table 6 Colorful Accent 5" w:uiPriority="51"/>
+    <w:lsdException w:name="Grid Table 7 Colorful Accent 5" w:uiPriority="52"/>
+    <w:lsdException w:name="Grid Table 1 Light Accent 6" w:uiPriority="46"/>
+    <w:lsdException w:name="Grid Table 2 Accent 6" w:uiPriority="47"/>
+    <w:lsdException w:name="Grid Table 3 Accent 6" w:uiPriority="48"/>
+    <w:lsdException w:name="Grid Table 4 Accent 6" w:uiPriority="49"/>
+    <w:lsdException w:name="Grid Table 5 Dark Accent 6" w:uiPriority="50"/>
+    <w:lsdException w:name="Grid Table 6 Colorful Accent 6" w:uiPriority="51"/>
+    <w:lsdException w:name="Grid Table 7 Colorful Accent 6" w:uiPriority="52"/>
+    <w:lsdException w:name="List Table 1 Light" w:uiPriority="46"/>
+    <w:lsdException w:name="List Table 2" w:uiPriority="47"/>
+    <w:lsdException w:name="List Table 3" w:uiPriority="48"/>
+    <w:lsdException w:name="List Table 4" w:uiPriority="49"/>
+    <w:lsdException w:name="List Table 5 Dark" w:uiPriority="50"/>
+    <w:lsdException w:name="List Table 6 Colorful" w:uiPriority="51"/>
+    <w:lsdException w:name="List Table 7 Colorful" w:uiPriority="52"/>
+    <w:lsdException w:name="List Table 1 Light Accent 1" w:uiPriority="46"/>
+    <w:lsdException w:name="List Table 2 Accent 1" w:uiPriority="47"/>
+    <w:lsdException w:name="List Table 3 Accent 1" w:uiPriority="48"/>
+    <w:lsdException w:name="List Table 4 Accent 1" w:uiPriority="49"/>
+    <w:lsdException w:name="List Table 5 Dark Accent 1" w:uiPriority="50"/>
+    <w:lsdException w:name="List Table 6 Colorful Accent 1" w:uiPriority="51"/>
+    <w:lsdException w:name="List Table 7 Colorful Accent 1" w:uiPriority="52"/>
+    <w:lsdException w:name="List Table 1 Light Accent 2" w:uiPriority="46"/>
+    <w:lsdException w:name="List Table 2 Accent 2" w:uiPriority="47"/>
+    <w:lsdException w:name="List Table 3 Accent 2" w:uiPriority="48"/>
+    <w:lsdException w:name="List Table 4 Accent 2" w:uiPriority="49"/>
+    <w:lsdException w:name="List Table 5 Dark Accent 2" w:uiPriority="50"/>
+    <w:lsdException w:name="List Table 6 Colorful Accent 2" w:uiPriority="51"/>
+    <w:lsdException w:name="List Table 7 Colorful Accent 2" w:uiPriority="52"/>
+    <w:lsdException w:name="List Table 1 Light Accent 3" w:uiPriority="46"/>
+    <w:lsdException w:name="List Table 2 Accent 3" w:uiPriority="47"/>
+    <w:lsdException w:name="List Table 3 Accent 3" w:uiPriority="48"/>
+    <w:lsdException w:name="List Table 4 Accent 3" w:uiPriority="49"/>
+    <w:lsdException w:name="List Table 5 Dark Accent 3" w:uiPriority="50"/>
+    <w:lsdException w:name="List Table 6 Colorful Accent 3" w:uiPriority="51"/>
+    <w:lsdException w:name="List Table 7 Colorful Accent 3" w:uiPriority="52"/>
+    <w:lsdException w:name="List Table 1 Light Accent 4" w:uiPriority="46"/>
+    <w:lsdException w:name="List Table 2 Accent 4" w:uiPriority="47"/>
+    <w:lsdException w:name="List Table 3 Accent 4" w:uiPriority="48"/>
+    <w:lsdException w:name="List Table 4 Accent 4" w:uiPriority="49"/>
+    <w:lsdException w:name="List Table 5 Dark Accent 4" w:uiPriority="50"/>
+    <w:lsdException w:name="List Table 6 Colorful Accent 4" w:uiPriority="51"/>
+    <w:lsdException w:name="List Table 7 Colorful Accent 4" w:uiPriority="52"/>
+    <w:lsdException w:name="List Table 1 Light Accent 5" w:uiPriority="46"/>
+    <w:lsdException w:name="List Table 2 Accent 5" w:uiPriority="47"/>
+    <w:lsdException w:name="List Table 3 Accent 5" w:uiPriority="48"/>
+    <w:lsdException w:name="List Table 4 Accent 5" w:uiPriority="49"/>
+    <w:lsdException w:name="List Table 5 Dark Accent 5" w:uiPriority="50"/>
+    <w:lsdException w:name="List Table 6 Colorful Accent 5" w:uiPriority="51"/>
+    <w:lsdException w:name="List Table 7 Colorful Accent 5" w:uiPriority="52"/>
+    <w:lsdException w:name="List Table 1 Light Accent 6" w:uiPriority="46"/>
+    <w:lsdException w:name="List Table 2 Accent 6" w:uiPriority="47"/>
+    <w:lsdException w:name="List Table 3 Accent 6" w:uiPriority="48"/>
+    <w:lsdException w:name="List Table 4 Accent 6" w:uiPriority="49"/>
+    <w:lsdException w:name="List Table 5 Dark Accent 6" w:uiPriority="50"/>
+    <w:lsdException w:name="List Table 6 Colorful Accent 6" w:uiPriority="51"/>
+    <w:lsdException w:name="List Table 7 Colorful Accent 6" w:uiPriority="52"/>
   </w:latentStyles>
   <w:style w:type="paragraph" w:default="1" w:styleId="Normal">
     <w:name w:val="Normal"/>
@@ -2784,267 +4274,6 @@
       <w:ind w:left="720"/>
       <w:contextualSpacing/>
     </w:pPr>
-  </w:style>
-  <w:style w:type="paragraph" w:styleId="BalloonText">
-    <w:name w:val="Balloon Text"/>
-    <w:basedOn w:val="Normal"/>
-    <w:link w:val="BalloonTextChar"/>
-    <w:uiPriority w:val="99"/>
-    <w:semiHidden/>
-    <w:unhideWhenUsed/>
-    <w:rsid w:val="00066662"/>
-    <w:pPr>
-      <w:spacing w:after="0" w:line="240" w:lineRule="auto"/>
-    </w:pPr>
-    <w:rPr>
-      <w:rFonts w:ascii="Tahoma" w:hAnsi="Tahoma" w:cs="Tahoma"/>
-      <w:sz w:val="16"/>
-      <w:szCs w:val="16"/>
-    </w:rPr>
-  </w:style>
-  <w:style w:type="character" w:customStyle="1" w:styleId="BalloonTextChar">
-    <w:name w:val="Balloon Text Char"/>
-    <w:basedOn w:val="DefaultParagraphFont"/>
-    <w:link w:val="BalloonText"/>
-    <w:uiPriority w:val="99"/>
-    <w:semiHidden/>
-    <w:rsid w:val="00066662"/>
-    <w:rPr>
-      <w:rFonts w:ascii="Tahoma" w:hAnsi="Tahoma" w:cs="Tahoma"/>
-      <w:sz w:val="16"/>
-      <w:szCs w:val="16"/>
-    </w:rPr>
-  </w:style>
-</w:styles>
-</file>
-
-<file path=word/stylesWithEffects.xml><?xml version="1.0" encoding="utf-8"?>
-<w:styles xmlns:wpc="http://schemas.microsoft.com/office/word/2010/wordprocessingCanvas" xmlns:mc="http://schemas.openxmlformats.org/markup-compatibility/2006" xmlns:o="urn:schemas-microsoft-com:office:office" xmlns:r="http://schemas.openxmlformats.org/officeDocument/2006/relationships" xmlns:m="http://schemas.openxmlformats.org/officeDocument/2006/math" xmlns:v="urn:schemas-microsoft-com:vml" xmlns:wp14="http://schemas.microsoft.com/office/word/2010/wordprocessingDrawing" xmlns:wp="http://schemas.openxmlformats.org/drawingml/2006/wordprocessingDrawing" xmlns:w10="urn:schemas-microsoft-com:office:word" xmlns:w="http://schemas.openxmlformats.org/wordprocessingml/2006/main" xmlns:w14="http://schemas.microsoft.com/office/word/2010/wordml" xmlns:wpg="http://schemas.microsoft.com/office/word/2010/wordprocessingGroup" xmlns:wpi="http://schemas.microsoft.com/office/word/2010/wordprocessingInk" xmlns:wne="http://schemas.microsoft.com/office/word/2006/wordml" xmlns:wps="http://schemas.microsoft.com/office/word/2010/wordprocessingShape" mc:Ignorable="w14 wp14">
-  <w:docDefaults>
-    <w:rPrDefault>
-      <w:rPr>
-        <w:rFonts w:asciiTheme="minorHAnsi" w:eastAsiaTheme="minorHAnsi" w:hAnsiTheme="minorHAnsi" w:cstheme="minorBidi"/>
-        <w:sz w:val="22"/>
-        <w:szCs w:val="22"/>
-        <w:lang w:val="en-US" w:eastAsia="en-US" w:bidi="ar-SA"/>
-      </w:rPr>
-    </w:rPrDefault>
-    <w:pPrDefault>
-      <w:pPr>
-        <w:spacing w:after="160" w:line="259" w:lineRule="auto"/>
-      </w:pPr>
-    </w:pPrDefault>
-  </w:docDefaults>
-  <w:latentStyles w:defLockedState="0" w:defUIPriority="99" w:defSemiHidden="1" w:defUnhideWhenUsed="1" w:defQFormat="0" w:count="267">
-    <w:lsdException w:name="Normal" w:semiHidden="0" w:uiPriority="0" w:unhideWhenUsed="0" w:qFormat="1"/>
-    <w:lsdException w:name="heading 1" w:semiHidden="0" w:uiPriority="9" w:unhideWhenUsed="0" w:qFormat="1"/>
-    <w:lsdException w:name="heading 2" w:uiPriority="9" w:qFormat="1"/>
-    <w:lsdException w:name="heading 3" w:uiPriority="9" w:qFormat="1"/>
-    <w:lsdException w:name="heading 4" w:uiPriority="9" w:qFormat="1"/>
-    <w:lsdException w:name="heading 5" w:uiPriority="9" w:qFormat="1"/>
-    <w:lsdException w:name="heading 6" w:uiPriority="9" w:qFormat="1"/>
-    <w:lsdException w:name="heading 7" w:uiPriority="9" w:qFormat="1"/>
-    <w:lsdException w:name="heading 8" w:uiPriority="9" w:qFormat="1"/>
-    <w:lsdException w:name="heading 9" w:uiPriority="9" w:qFormat="1"/>
-    <w:lsdException w:name="toc 1" w:uiPriority="39"/>
-    <w:lsdException w:name="toc 2" w:uiPriority="39"/>
-    <w:lsdException w:name="toc 3" w:uiPriority="39"/>
-    <w:lsdException w:name="toc 4" w:uiPriority="39"/>
-    <w:lsdException w:name="toc 5" w:uiPriority="39"/>
-    <w:lsdException w:name="toc 6" w:uiPriority="39"/>
-    <w:lsdException w:name="toc 7" w:uiPriority="39"/>
-    <w:lsdException w:name="toc 8" w:uiPriority="39"/>
-    <w:lsdException w:name="toc 9" w:uiPriority="39"/>
-    <w:lsdException w:name="caption" w:uiPriority="35" w:qFormat="1"/>
-    <w:lsdException w:name="Title" w:semiHidden="0" w:uiPriority="10" w:unhideWhenUsed="0" w:qFormat="1"/>
-    <w:lsdException w:name="Default Paragraph Font" w:uiPriority="1"/>
-    <w:lsdException w:name="Subtitle" w:semiHidden="0" w:uiPriority="11" w:unhideWhenUsed="0" w:qFormat="1"/>
-    <w:lsdException w:name="Strong" w:semiHidden="0" w:uiPriority="22" w:unhideWhenUsed="0" w:qFormat="1"/>
-    <w:lsdException w:name="Emphasis" w:semiHidden="0" w:uiPriority="20" w:unhideWhenUsed="0" w:qFormat="1"/>
-    <w:lsdException w:name="Table Grid" w:semiHidden="0" w:uiPriority="39" w:unhideWhenUsed="0"/>
-    <w:lsdException w:name="Placeholder Text" w:unhideWhenUsed="0"/>
-    <w:lsdException w:name="No Spacing" w:semiHidden="0" w:uiPriority="1" w:unhideWhenUsed="0" w:qFormat="1"/>
-    <w:lsdException w:name="Light Shading" w:semiHidden="0" w:uiPriority="60" w:unhideWhenUsed="0"/>
-    <w:lsdException w:name="Light List" w:semiHidden="0" w:uiPriority="61" w:unhideWhenUsed="0"/>
-    <w:lsdException w:name="Light Grid" w:semiHidden="0" w:uiPriority="62" w:unhideWhenUsed="0"/>
-    <w:lsdException w:name="Medium Shading 1" w:semiHidden="0" w:uiPriority="63" w:unhideWhenUsed="0"/>
-    <w:lsdException w:name="Medium Shading 2" w:semiHidden="0" w:uiPriority="64" w:unhideWhenUsed="0"/>
-    <w:lsdException w:name="Medium List 1" w:semiHidden="0" w:uiPriority="65" w:unhideWhenUsed="0"/>
-    <w:lsdException w:name="Medium List 2" w:semiHidden="0" w:uiPriority="66" w:unhideWhenUsed="0"/>
-    <w:lsdException w:name="Medium Grid 1" w:semiHidden="0" w:uiPriority="67" w:unhideWhenUsed="0"/>
-    <w:lsdException w:name="Medium Grid 2" w:semiHidden="0" w:uiPriority="68" w:unhideWhenUsed="0"/>
-    <w:lsdException w:name="Medium Grid 3" w:semiHidden="0" w:uiPriority="69" w:unhideWhenUsed="0"/>
-    <w:lsdException w:name="Dark List" w:semiHidden="0" w:uiPriority="70" w:unhideWhenUsed="0"/>
-    <w:lsdException w:name="Colorful Shading" w:semiHidden="0" w:uiPriority="71" w:unhideWhenUsed="0"/>
-    <w:lsdException w:name="Colorful List" w:semiHidden="0" w:uiPriority="72" w:unhideWhenUsed="0"/>
-    <w:lsdException w:name="Colorful Grid" w:semiHidden="0" w:uiPriority="73" w:unhideWhenUsed="0"/>
-    <w:lsdException w:name="Light Shading Accent 1" w:semiHidden="0" w:uiPriority="60" w:unhideWhenUsed="0"/>
-    <w:lsdException w:name="Light List Accent 1" w:semiHidden="0" w:uiPriority="61" w:unhideWhenUsed="0"/>
-    <w:lsdException w:name="Light Grid Accent 1" w:semiHidden="0" w:uiPriority="62" w:unhideWhenUsed="0"/>
-    <w:lsdException w:name="Medium Shading 1 Accent 1" w:semiHidden="0" w:uiPriority="63" w:unhideWhenUsed="0"/>
-    <w:lsdException w:name="Medium Shading 2 Accent 1" w:semiHidden="0" w:uiPriority="64" w:unhideWhenUsed="0"/>
-    <w:lsdException w:name="Medium List 1 Accent 1" w:semiHidden="0" w:uiPriority="65" w:unhideWhenUsed="0"/>
-    <w:lsdException w:name="Revision" w:unhideWhenUsed="0"/>
-    <w:lsdException w:name="List Paragraph" w:semiHidden="0" w:uiPriority="34" w:unhideWhenUsed="0" w:qFormat="1"/>
-    <w:lsdException w:name="Quote" w:semiHidden="0" w:uiPriority="29" w:unhideWhenUsed="0" w:qFormat="1"/>
-    <w:lsdException w:name="Intense Quote" w:semiHidden="0" w:uiPriority="30" w:unhideWhenUsed="0" w:qFormat="1"/>
-    <w:lsdException w:name="Medium List 2 Accent 1" w:semiHidden="0" w:uiPriority="66" w:unhideWhenUsed="0"/>
-    <w:lsdException w:name="Medium Grid 1 Accent 1" w:semiHidden="0" w:uiPriority="67" w:unhideWhenUsed="0"/>
-    <w:lsdException w:name="Medium Grid 2 Accent 1" w:semiHidden="0" w:uiPriority="68" w:unhideWhenUsed="0"/>
-    <w:lsdException w:name="Medium Grid 3 Accent 1" w:semiHidden="0" w:uiPriority="69" w:unhideWhenUsed="0"/>
-    <w:lsdException w:name="Dark List Accent 1" w:semiHidden="0" w:uiPriority="70" w:unhideWhenUsed="0"/>
-    <w:lsdException w:name="Colorful Shading Accent 1" w:semiHidden="0" w:uiPriority="71" w:unhideWhenUsed="0"/>
-    <w:lsdException w:name="Colorful List Accent 1" w:semiHidden="0" w:uiPriority="72" w:unhideWhenUsed="0"/>
-    <w:lsdException w:name="Colorful Grid Accent 1" w:semiHidden="0" w:uiPriority="73" w:unhideWhenUsed="0"/>
-    <w:lsdException w:name="Light Shading Accent 2" w:semiHidden="0" w:uiPriority="60" w:unhideWhenUsed="0"/>
-    <w:lsdException w:name="Light List Accent 2" w:semiHidden="0" w:uiPriority="61" w:unhideWhenUsed="0"/>
-    <w:lsdException w:name="Light Grid Accent 2" w:semiHidden="0" w:uiPriority="62" w:unhideWhenUsed="0"/>
-    <w:lsdException w:name="Medium Shading 1 Accent 2" w:semiHidden="0" w:uiPriority="63" w:unhideWhenUsed="0"/>
-    <w:lsdException w:name="Medium Shading 2 Accent 2" w:semiHidden="0" w:uiPriority="64" w:unhideWhenUsed="0"/>
-    <w:lsdException w:name="Medium List 1 Accent 2" w:semiHidden="0" w:uiPriority="65" w:unhideWhenUsed="0"/>
-    <w:lsdException w:name="Medium List 2 Accent 2" w:semiHidden="0" w:uiPriority="66" w:unhideWhenUsed="0"/>
-    <w:lsdException w:name="Medium Grid 1 Accent 2" w:semiHidden="0" w:uiPriority="67" w:unhideWhenUsed="0"/>
-    <w:lsdException w:name="Medium Grid 2 Accent 2" w:semiHidden="0" w:uiPriority="68" w:unhideWhenUsed="0"/>
-    <w:lsdException w:name="Medium Grid 3 Accent 2" w:semiHidden="0" w:uiPriority="69" w:unhideWhenUsed="0"/>
-    <w:lsdException w:name="Dark List Accent 2" w:semiHidden="0" w:uiPriority="70" w:unhideWhenUsed="0"/>
-    <w:lsdException w:name="Colorful Shading Accent 2" w:semiHidden="0" w:uiPriority="71" w:unhideWhenUsed="0"/>
-    <w:lsdException w:name="Colorful List Accent 2" w:semiHidden="0" w:uiPriority="72" w:unhideWhenUsed="0"/>
-    <w:lsdException w:name="Colorful Grid Accent 2" w:semiHidden="0" w:uiPriority="73" w:unhideWhenUsed="0"/>
-    <w:lsdException w:name="Light Shading Accent 3" w:semiHidden="0" w:uiPriority="60" w:unhideWhenUsed="0"/>
-    <w:lsdException w:name="Light List Accent 3" w:semiHidden="0" w:uiPriority="61" w:unhideWhenUsed="0"/>
-    <w:lsdException w:name="Light Grid Accent 3" w:semiHidden="0" w:uiPriority="62" w:unhideWhenUsed="0"/>
-    <w:lsdException w:name="Medium Shading 1 Accent 3" w:semiHidden="0" w:uiPriority="63" w:unhideWhenUsed="0"/>
-    <w:lsdException w:name="Medium Shading 2 Accent 3" w:semiHidden="0" w:uiPriority="64" w:unhideWhenUsed="0"/>
-    <w:lsdException w:name="Medium List 1 Accent 3" w:semiHidden="0" w:uiPriority="65" w:unhideWhenUsed="0"/>
-    <w:lsdException w:name="Medium List 2 Accent 3" w:semiHidden="0" w:uiPriority="66" w:unhideWhenUsed="0"/>
-    <w:lsdException w:name="Medium Grid 1 Accent 3" w:semiHidden="0" w:uiPriority="67" w:unhideWhenUsed="0"/>
-    <w:lsdException w:name="Medium Grid 2 Accent 3" w:semiHidden="0" w:uiPriority="68" w:unhideWhenUsed="0"/>
-    <w:lsdException w:name="Medium Grid 3 Accent 3" w:semiHidden="0" w:uiPriority="69" w:unhideWhenUsed="0"/>
-    <w:lsdException w:name="Dark List Accent 3" w:semiHidden="0" w:uiPriority="70" w:unhideWhenUsed="0"/>
-    <w:lsdException w:name="Colorful Shading Accent 3" w:semiHidden="0" w:uiPriority="71" w:unhideWhenUsed="0"/>
-    <w:lsdException w:name="Colorful List Accent 3" w:semiHidden="0" w:uiPriority="72" w:unhideWhenUsed="0"/>
-    <w:lsdException w:name="Colorful Grid Accent 3" w:semiHidden="0" w:uiPriority="73" w:unhideWhenUsed="0"/>
-    <w:lsdException w:name="Light Shading Accent 4" w:semiHidden="0" w:uiPriority="60" w:unhideWhenUsed="0"/>
-    <w:lsdException w:name="Light List Accent 4" w:semiHidden="0" w:uiPriority="61" w:unhideWhenUsed="0"/>
-    <w:lsdException w:name="Light Grid Accent 4" w:semiHidden="0" w:uiPriority="62" w:unhideWhenUsed="0"/>
-    <w:lsdException w:name="Medium Shading 1 Accent 4" w:semiHidden="0" w:uiPriority="63" w:unhideWhenUsed="0"/>
-    <w:lsdException w:name="Medium Shading 2 Accent 4" w:semiHidden="0" w:uiPriority="64" w:unhideWhenUsed="0"/>
-    <w:lsdException w:name="Medium List 1 Accent 4" w:semiHidden="0" w:uiPriority="65" w:unhideWhenUsed="0"/>
-    <w:lsdException w:name="Medium List 2 Accent 4" w:semiHidden="0" w:uiPriority="66" w:unhideWhenUsed="0"/>
-    <w:lsdException w:name="Medium Grid 1 Accent 4" w:semiHidden="0" w:uiPriority="67" w:unhideWhenUsed="0"/>
-    <w:lsdException w:name="Medium Grid 2 Accent 4" w:semiHidden="0" w:uiPriority="68" w:unhideWhenUsed="0"/>
-    <w:lsdException w:name="Medium Grid 3 Accent 4" w:semiHidden="0" w:uiPriority="69" w:unhideWhenUsed="0"/>
-    <w:lsdException w:name="Dark List Accent 4" w:semiHidden="0" w:uiPriority="70" w:unhideWhenUsed="0"/>
-    <w:lsdException w:name="Colorful Shading Accent 4" w:semiHidden="0" w:uiPriority="71" w:unhideWhenUsed="0"/>
-    <w:lsdException w:name="Colorful List Accent 4" w:semiHidden="0" w:uiPriority="72" w:unhideWhenUsed="0"/>
-    <w:lsdException w:name="Colorful Grid Accent 4" w:semiHidden="0" w:uiPriority="73" w:unhideWhenUsed="0"/>
-    <w:lsdException w:name="Light Shading Accent 5" w:semiHidden="0" w:uiPriority="60" w:unhideWhenUsed="0"/>
-    <w:lsdException w:name="Light List Accent 5" w:semiHidden="0" w:uiPriority="61" w:unhideWhenUsed="0"/>
-    <w:lsdException w:name="Light Grid Accent 5" w:semiHidden="0" w:uiPriority="62" w:unhideWhenUsed="0"/>
-    <w:lsdException w:name="Medium Shading 1 Accent 5" w:semiHidden="0" w:uiPriority="63" w:unhideWhenUsed="0"/>
-    <w:lsdException w:name="Medium Shading 2 Accent 5" w:semiHidden="0" w:uiPriority="64" w:unhideWhenUsed="0"/>
-    <w:lsdException w:name="Medium List 1 Accent 5" w:semiHidden="0" w:uiPriority="65" w:unhideWhenUsed="0"/>
-    <w:lsdException w:name="Medium List 2 Accent 5" w:semiHidden="0" w:uiPriority="66" w:unhideWhenUsed="0"/>
-    <w:lsdException w:name="Medium Grid 1 Accent 5" w:semiHidden="0" w:uiPriority="67" w:unhideWhenUsed="0"/>
-    <w:lsdException w:name="Medium Grid 2 Accent 5" w:semiHidden="0" w:uiPriority="68" w:unhideWhenUsed="0"/>
-    <w:lsdException w:name="Medium Grid 3 Accent 5" w:semiHidden="0" w:uiPriority="69" w:unhideWhenUsed="0"/>
-    <w:lsdException w:name="Dark List Accent 5" w:semiHidden="0" w:uiPriority="70" w:unhideWhenUsed="0"/>
-    <w:lsdException w:name="Colorful Shading Accent 5" w:semiHidden="0" w:uiPriority="71" w:unhideWhenUsed="0"/>
-    <w:lsdException w:name="Colorful List Accent 5" w:semiHidden="0" w:uiPriority="72" w:unhideWhenUsed="0"/>
-    <w:lsdException w:name="Colorful Grid Accent 5" w:semiHidden="0" w:uiPriority="73" w:unhideWhenUsed="0"/>
-    <w:lsdException w:name="Light Shading Accent 6" w:semiHidden="0" w:uiPriority="60" w:unhideWhenUsed="0"/>
-    <w:lsdException w:name="Light List Accent 6" w:semiHidden="0" w:uiPriority="61" w:unhideWhenUsed="0"/>
-    <w:lsdException w:name="Light Grid Accent 6" w:semiHidden="0" w:uiPriority="62" w:unhideWhenUsed="0"/>
-    <w:lsdException w:name="Medium Shading 1 Accent 6" w:semiHidden="0" w:uiPriority="63" w:unhideWhenUsed="0"/>
-    <w:lsdException w:name="Medium Shading 2 Accent 6" w:semiHidden="0" w:uiPriority="64" w:unhideWhenUsed="0"/>
-    <w:lsdException w:name="Medium List 1 Accent 6" w:semiHidden="0" w:uiPriority="65" w:unhideWhenUsed="0"/>
-    <w:lsdException w:name="Medium List 2 Accent 6" w:semiHidden="0" w:uiPriority="66" w:unhideWhenUsed="0"/>
-    <w:lsdException w:name="Medium Grid 1 Accent 6" w:semiHidden="0" w:uiPriority="67" w:unhideWhenUsed="0"/>
-    <w:lsdException w:name="Medium Grid 2 Accent 6" w:semiHidden="0" w:uiPriority="68" w:unhideWhenUsed="0"/>
-    <w:lsdException w:name="Medium Grid 3 Accent 6" w:semiHidden="0" w:uiPriority="69" w:unhideWhenUsed="0"/>
-    <w:lsdException w:name="Dark List Accent 6" w:semiHidden="0" w:uiPriority="70" w:unhideWhenUsed="0"/>
-    <w:lsdException w:name="Colorful Shading Accent 6" w:semiHidden="0" w:uiPriority="71" w:unhideWhenUsed="0"/>
-    <w:lsdException w:name="Colorful List Accent 6" w:semiHidden="0" w:uiPriority="72" w:unhideWhenUsed="0"/>
-    <w:lsdException w:name="Colorful Grid Accent 6" w:semiHidden="0" w:uiPriority="73" w:unhideWhenUsed="0"/>
-    <w:lsdException w:name="Subtle Emphasis" w:semiHidden="0" w:uiPriority="19" w:unhideWhenUsed="0" w:qFormat="1"/>
-    <w:lsdException w:name="Intense Emphasis" w:semiHidden="0" w:uiPriority="21" w:unhideWhenUsed="0" w:qFormat="1"/>
-    <w:lsdException w:name="Subtle Reference" w:semiHidden="0" w:uiPriority="31" w:unhideWhenUsed="0" w:qFormat="1"/>
-    <w:lsdException w:name="Intense Reference" w:semiHidden="0" w:uiPriority="32" w:unhideWhenUsed="0" w:qFormat="1"/>
-    <w:lsdException w:name="Book Title" w:semiHidden="0" w:uiPriority="33" w:unhideWhenUsed="0" w:qFormat="1"/>
-    <w:lsdException w:name="Bibliography" w:uiPriority="37"/>
-    <w:lsdException w:name="TOC Heading" w:uiPriority="39" w:qFormat="1"/>
-  </w:latentStyles>
-  <w:style w:type="paragraph" w:default="1" w:styleId="Normal">
-    <w:name w:val="Normal"/>
-    <w:qFormat/>
-  </w:style>
-  <w:style w:type="character" w:default="1" w:styleId="DefaultParagraphFont">
-    <w:name w:val="Default Paragraph Font"/>
-    <w:uiPriority w:val="1"/>
-    <w:semiHidden/>
-    <w:unhideWhenUsed/>
-  </w:style>
-  <w:style w:type="table" w:default="1" w:styleId="TableNormal">
-    <w:name w:val="Normal Table"/>
-    <w:uiPriority w:val="99"/>
-    <w:semiHidden/>
-    <w:unhideWhenUsed/>
-    <w:tblPr>
-      <w:tblInd w:w="0" w:type="dxa"/>
-      <w:tblCellMar>
-        <w:top w:w="0" w:type="dxa"/>
-        <w:left w:w="108" w:type="dxa"/>
-        <w:bottom w:w="0" w:type="dxa"/>
-        <w:right w:w="108" w:type="dxa"/>
-      </w:tblCellMar>
-    </w:tblPr>
-  </w:style>
-  <w:style w:type="numbering" w:default="1" w:styleId="NoList">
-    <w:name w:val="No List"/>
-    <w:uiPriority w:val="99"/>
-    <w:semiHidden/>
-    <w:unhideWhenUsed/>
-  </w:style>
-  <w:style w:type="paragraph" w:styleId="ListParagraph">
-    <w:name w:val="List Paragraph"/>
-    <w:basedOn w:val="Normal"/>
-    <w:uiPriority w:val="34"/>
-    <w:qFormat/>
-    <w:rsid w:val="00CC7841"/>
-    <w:pPr>
-      <w:ind w:left="720"/>
-      <w:contextualSpacing/>
-    </w:pPr>
-  </w:style>
-  <w:style w:type="paragraph" w:styleId="BalloonText">
-    <w:name w:val="Balloon Text"/>
-    <w:basedOn w:val="Normal"/>
-    <w:link w:val="BalloonTextChar"/>
-    <w:uiPriority w:val="99"/>
-    <w:semiHidden/>
-    <w:unhideWhenUsed/>
-    <w:rsid w:val="00066662"/>
-    <w:pPr>
-      <w:spacing w:after="0" w:line="240" w:lineRule="auto"/>
-    </w:pPr>
-    <w:rPr>
-      <w:rFonts w:ascii="Tahoma" w:hAnsi="Tahoma" w:cs="Tahoma"/>
-      <w:sz w:val="16"/>
-      <w:szCs w:val="16"/>
-    </w:rPr>
-  </w:style>
-  <w:style w:type="character" w:customStyle="1" w:styleId="BalloonTextChar">
-    <w:name w:val="Balloon Text Char"/>
-    <w:basedOn w:val="DefaultParagraphFont"/>
-    <w:link w:val="BalloonText"/>
-    <w:uiPriority w:val="99"/>
-    <w:semiHidden/>
-    <w:rsid w:val="00066662"/>
-    <w:rPr>
-      <w:rFonts w:ascii="Tahoma" w:hAnsi="Tahoma" w:cs="Tahoma"/>
-      <w:sz w:val="16"/>
-      <w:szCs w:val="16"/>
-    </w:rPr>
   </w:style>
 </w:styles>
 </file>
@@ -3304,7 +4533,7 @@
   <a:extraClrSchemeLst/>
   <a:extLst>
     <a:ext uri="{05A4C25C-085E-4340-85A3-A5531E510DB2}">
-      <thm15:themeFamily xmlns="" xmlns:thm15="http://schemas.microsoft.com/office/thememl/2012/main" name="Office Theme" id="{62F939B6-93AF-4DB8-9C6B-D6C7DFDC589F}" vid="{4A3C46E8-61CC-4603-A589-7422A47A8E4A}"/>
+      <thm15:themeFamily xmlns:thm15="http://schemas.microsoft.com/office/thememl/2012/main" name="Office Theme" id="{62F939B6-93AF-4DB8-9C6B-D6C7DFDC589F}" vid="{4A3C46E8-61CC-4603-A589-7422A47A8E4A}"/>
     </a:ext>
   </a:extLst>
 </a:theme>

</xml_diff>